<commit_message>
[doc] Advances in planification
</commit_message>
<xml_diff>
--- a/fence/doc/doc-tfg.docx
+++ b/fence/doc/doc-tfg.docx
@@ -79,6 +79,7 @@
     <w:p>
       <w:pPr>
         <w:pStyle w:val="Subttulo"/>
+        <w:ind w:firstLine="0"/>
         <w:rPr>
           <w:b/>
           <w:bCs/>
@@ -117,27 +118,6 @@
         </w:rPr>
         <w:t>uzzy sociotechnical congruence measurer</w:t>
       </w:r>
-    </w:p>
-    <w:p>
-      <w:pPr>
-        <w:rPr>
-          <w:color w:val="000000" w:themeColor="text1"/>
-        </w:rPr>
-      </w:pPr>
-    </w:p>
-    <w:p>
-      <w:pPr>
-        <w:rPr>
-          <w:color w:val="000000" w:themeColor="text1"/>
-        </w:rPr>
-      </w:pPr>
-    </w:p>
-    <w:p>
-      <w:pPr>
-        <w:rPr>
-          <w:color w:val="000000" w:themeColor="text1"/>
-        </w:rPr>
-      </w:pPr>
     </w:p>
     <w:p>
       <w:pPr>
@@ -314,7 +294,6 @@
     </w:p>
     <w:p>
       <w:pPr>
-        <w:ind w:firstLine="0"/>
         <w:rPr>
           <w:color w:val="000000" w:themeColor="text1"/>
           <w:lang w:val="es-ES"/>
@@ -585,17 +564,38 @@
       </w:r>
     </w:p>
     <w:p>
-      <w:pPr>
-        <w:spacing w:before="240"/>
-      </w:pPr>
-      <w:r>
-        <w:t xml:space="preserve">This chapter will address the definition and justification of the working methodology used, as well as the </w:t>
-      </w:r>
-      <w:r>
-        <w:t xml:space="preserve">technological </w:t>
-      </w:r>
-      <w:r>
-        <w:t>resources employed to carry out this project.</w:t>
+      <w:r>
+        <w:t xml:space="preserve">This chapter will address the definition and justification of the working methodology used, </w:t>
+      </w:r>
+      <w:r>
+        <w:t xml:space="preserve">as well as the </w:t>
+      </w:r>
+      <w:r>
+        <w:t>planification</w:t>
+      </w:r>
+      <w:r>
+        <w:t xml:space="preserve"> of the project</w:t>
+      </w:r>
+      <w:r>
+        <w:t>.</w:t>
+      </w:r>
+      <w:r>
+        <w:t xml:space="preserve"> </w:t>
+      </w:r>
+      <w:r>
+        <w:t xml:space="preserve">The technological resources </w:t>
+      </w:r>
+      <w:r>
+        <w:t xml:space="preserve">and tools employed </w:t>
+      </w:r>
+      <w:r>
+        <w:t xml:space="preserve">will also be </w:t>
+      </w:r>
+      <w:r>
+        <w:t>exposed in detail</w:t>
+      </w:r>
+      <w:r>
+        <w:t>.</w:t>
       </w:r>
     </w:p>
     <w:p>
@@ -617,67 +617,10 @@
           <w:bCs/>
           <w:color w:val="000000" w:themeColor="text1"/>
         </w:rPr>
-        <w:t>OpenUP</w:t>
-      </w:r>
-    </w:p>
-    <w:p>
-      <w:pPr>
-        <w:tabs>
-          <w:tab w:val="left" w:pos="1860"/>
-        </w:tabs>
-        <w:spacing w:before="240"/>
-      </w:pPr>
-      <w:r>
-        <w:t xml:space="preserve">The methodology chosen for the development of this project has been </w:t>
-      </w:r>
-      <w:r>
-        <w:rPr>
-          <w:i/>
-          <w:iCs/>
-        </w:rPr>
-        <w:t>OpenUP</w:t>
-      </w:r>
-      <w:r>
-        <w:t xml:space="preserve"> </w:t>
-      </w:r>
-      <w:r>
-        <w:fldChar w:fldCharType="begin"/>
-      </w:r>
-      <w:r>
-        <w:instrText xml:space="preserve"> ADDIN ZOTERO_ITEM CSL_CITATION {"citationID":"2b81dIza","properties":{"formattedCitation":"[1]","plainCitation":"[1]","noteIndex":0},"citationItems":[{"id":64,"uris":["http://zotero.org/users/5489109/items/AA47XHGV"],"uri":["http://zotero.org/users/5489109/items/AA47XHGV"],"itemData":{"id":64,"type":"webpage","title":"Eclipse Process Framework Project (EPF) | The Eclipse Foundation","abstract":"The Eclipse Foundation - home to a global community, the Eclipse IDE, Jakarta EE and over 350 open source projects, including runtimes, tools and frameworks.","URL":"https://www.eclipse.org/epf/","language":"en","author":[{"family":"MacIsaac","given":"Ricardo Balduino","suffix":"Onno van der Straaten,Bruce"}],"accessed":{"date-parts":[["2020",1,28]]}}}],"schema":"https://github.com/citation-style-language/schema/raw/master/csl-citation.json"} </w:instrText>
-      </w:r>
-      <w:r>
-        <w:fldChar w:fldCharType="separate"/>
-      </w:r>
-      <w:r>
-        <w:rPr>
-          <w:rFonts w:ascii="Calibri" w:hAnsi="Calibri" w:cs="Calibri"/>
-        </w:rPr>
-        <w:t>[1]</w:t>
-      </w:r>
-      <w:r>
-        <w:fldChar w:fldCharType="end"/>
-      </w:r>
-      <w:r>
-        <w:t xml:space="preserve">. It is a minimally </w:t>
-      </w:r>
-      <w:proofErr w:type="gramStart"/>
-      <w:r>
-        <w:t>sufficient</w:t>
-      </w:r>
-      <w:proofErr w:type="gramEnd"/>
-      <w:r>
-        <w:t xml:space="preserve"> methodology where only the fundamental contents of the software development are included, but at the same time it covers the complete process of development of a software project.</w:t>
-      </w:r>
-    </w:p>
-    <w:p>
-      <w:pPr>
-        <w:rPr>
-          <w:rFonts w:ascii="Times New Roman" w:hAnsi="Times New Roman" w:cs="Times New Roman"/>
-          <w:color w:val="000000" w:themeColor="text1"/>
-        </w:rPr>
-      </w:pPr>
-    </w:p>
+        <w:t>Agile methodologies</w:t>
+      </w:r>
+    </w:p>
+    <w:p/>
     <w:p>
       <w:pPr>
         <w:pStyle w:val="Ttulo2"/>
@@ -697,17 +640,286 @@
           <w:bCs/>
           <w:color w:val="000000" w:themeColor="text1"/>
         </w:rPr>
-        <w:t>Resources</w:t>
-      </w:r>
-    </w:p>
-    <w:p>
-      <w:pPr>
-        <w:ind w:firstLine="0"/>
-        <w:rPr>
-          <w:rFonts w:ascii="Times New Roman" w:hAnsi="Times New Roman" w:cs="Times New Roman"/>
-          <w:color w:val="000000" w:themeColor="text1"/>
-        </w:rPr>
-      </w:pPr>
+        <w:t>OpenUP</w:t>
+      </w:r>
+    </w:p>
+    <w:p>
+      <w:pPr>
+        <w:tabs>
+          <w:tab w:val="left" w:pos="1860"/>
+        </w:tabs>
+      </w:pPr>
+      <w:r>
+        <w:t xml:space="preserve">Being aware of the advantages associated with the use of </w:t>
+      </w:r>
+      <w:r>
+        <w:t xml:space="preserve">agile </w:t>
+      </w:r>
+      <w:r>
+        <w:t xml:space="preserve">methodologies </w:t>
+      </w:r>
+      <w:r>
+        <w:t xml:space="preserve">in software engineering </w:t>
+      </w:r>
+      <w:r>
+        <w:t xml:space="preserve">and given the iterative and incremental nature of </w:t>
+      </w:r>
+      <w:r>
+        <w:t>this</w:t>
+      </w:r>
+      <w:r>
+        <w:t xml:space="preserve"> project</w:t>
+      </w:r>
+      <w:r>
+        <w:t>, t</w:t>
+      </w:r>
+      <w:r>
+        <w:t xml:space="preserve">he methodology chosen for </w:t>
+      </w:r>
+      <w:r>
+        <w:t>its development</w:t>
+      </w:r>
+      <w:r>
+        <w:t xml:space="preserve"> </w:t>
+      </w:r>
+      <w:r>
+        <w:t>was</w:t>
+      </w:r>
+      <w:r>
+        <w:t xml:space="preserve"> </w:t>
+      </w:r>
+      <w:r>
+        <w:rPr>
+          <w:i/>
+          <w:iCs/>
+        </w:rPr>
+        <w:t>OpenUP</w:t>
+      </w:r>
+      <w:r>
+        <w:t xml:space="preserve"> </w:t>
+      </w:r>
+      <w:r>
+        <w:fldChar w:fldCharType="begin"/>
+      </w:r>
+      <w:r>
+        <w:instrText xml:space="preserve"> ADDIN ZOTERO_ITEM CSL_CITATION {"citationID":"2b81dIza","properties":{"formattedCitation":"[1]","plainCitation":"[1]","noteIndex":0},"citationItems":[{"id":64,"uris":["http://zotero.org/users/5489109/items/AA47XHGV"],"uri":["http://zotero.org/users/5489109/items/AA47XHGV"],"itemData":{"id":64,"type":"webpage","abstract":"The Eclipse Foundation - home to a global community, the Eclipse IDE, Jakarta EE and over 350 open source projects, including runtimes, tools and frameworks.","language":"en","title":"Eclipse Process Framework Project (EPF) | The Eclipse Foundation","URL":"https://www.eclipse.org/epf/","author":[{"family":"MacIsaac","given":"Ricardo Balduino","suffix":"Onno van der Straaten,Bruce"}],"accessed":{"date-parts":[["2020",1,28]]}}}],"schema":"https://github.com/citation-style-language/schema/raw/master/csl-citation.json"} </w:instrText>
+      </w:r>
+      <w:r>
+        <w:fldChar w:fldCharType="separate"/>
+      </w:r>
+      <w:r>
+        <w:rPr>
+          <w:rFonts w:ascii="Calibri" w:hAnsi="Calibri" w:cs="Calibri"/>
+        </w:rPr>
+        <w:t>[1]</w:t>
+      </w:r>
+      <w:r>
+        <w:fldChar w:fldCharType="end"/>
+      </w:r>
+      <w:r>
+        <w:t xml:space="preserve">. </w:t>
+      </w:r>
+    </w:p>
+    <w:p>
+      <w:pPr>
+        <w:tabs>
+          <w:tab w:val="left" w:pos="1860"/>
+        </w:tabs>
+        <w:spacing w:before="0"/>
+      </w:pPr>
+      <w:r>
+        <w:rPr>
+          <w:i/>
+          <w:iCs/>
+        </w:rPr>
+        <w:t>OpenUp</w:t>
+      </w:r>
+      <w:r>
+        <w:t xml:space="preserve"> </w:t>
+      </w:r>
+      <w:r>
+        <w:t xml:space="preserve">is a minimum and </w:t>
+      </w:r>
+      <w:proofErr w:type="gramStart"/>
+      <w:r>
+        <w:t>sufficient</w:t>
+      </w:r>
+      <w:proofErr w:type="gramEnd"/>
+      <w:r>
+        <w:t xml:space="preserve"> methodology, which means that it only considers the fundamental contents of software development, leaving aside aspects such as the management of large teams, technology-specific guidance or </w:t>
+      </w:r>
+      <w:r>
+        <w:t>contractual situations</w:t>
+      </w:r>
+      <w:r>
+        <w:t xml:space="preserve">. </w:t>
+      </w:r>
+      <w:proofErr w:type="gramStart"/>
+      <w:r>
+        <w:t>In spite of</w:t>
+      </w:r>
+      <w:proofErr w:type="gramEnd"/>
+      <w:r>
+        <w:t xml:space="preserve"> its simplicity, </w:t>
+      </w:r>
+      <w:r>
+        <w:rPr>
+          <w:i/>
+          <w:iCs/>
+        </w:rPr>
+        <w:t>OpenUP</w:t>
+      </w:r>
+      <w:r>
+        <w:t xml:space="preserve"> covers in a complete </w:t>
+      </w:r>
+      <w:r>
+        <w:t xml:space="preserve">and agile </w:t>
+      </w:r>
+      <w:r>
+        <w:t xml:space="preserve">way the whole development process of a software project, being completely </w:t>
+      </w:r>
+      <w:r>
+        <w:t>flexible</w:t>
+      </w:r>
+      <w:r>
+        <w:t xml:space="preserve"> to the nature of the project in which it is employed.</w:t>
+      </w:r>
+    </w:p>
+    <w:p>
+      <w:pPr>
+        <w:tabs>
+          <w:tab w:val="left" w:pos="1860"/>
+        </w:tabs>
+        <w:spacing w:before="0"/>
+      </w:pPr>
+      <w:r>
+        <w:t>The main principles</w:t>
+      </w:r>
+      <w:r>
+        <w:t xml:space="preserve"> of </w:t>
+      </w:r>
+      <w:r>
+        <w:rPr>
+          <w:i/>
+          <w:iCs/>
+        </w:rPr>
+        <w:t>OpenUP</w:t>
+      </w:r>
+      <w:r>
+        <w:t xml:space="preserve"> </w:t>
+      </w:r>
+      <w:r>
+        <w:t xml:space="preserve">offer a direct mapping with the </w:t>
+      </w:r>
+      <w:r>
+        <w:t>ones</w:t>
+      </w:r>
+      <w:r>
+        <w:t xml:space="preserve"> expressed in the agile manifesto and try to represent the working model to follow by using this methodology</w:t>
+      </w:r>
+      <w:r>
+        <w:t>:</w:t>
+      </w:r>
+    </w:p>
+    <w:p>
+      <w:pPr>
+        <w:pStyle w:val="Prrafodelista"/>
+        <w:numPr>
+          <w:ilvl w:val="0"/>
+          <w:numId w:val="3"/>
+        </w:numPr>
+        <w:tabs>
+          <w:tab w:val="left" w:pos="1860"/>
+        </w:tabs>
+        <w:spacing w:before="0"/>
+      </w:pPr>
+      <w:r>
+        <w:rPr>
+          <w:b/>
+          <w:bCs/>
+        </w:rPr>
+        <w:lastRenderedPageBreak/>
+        <w:t>Collaborate to align interest and share understanding</w:t>
+      </w:r>
+      <w:r>
+        <w:t xml:space="preserve">, </w:t>
+      </w:r>
+      <w:r>
+        <w:t>advocating for coordination and mutual understanding among stakeholders.</w:t>
+      </w:r>
+    </w:p>
+    <w:p>
+      <w:pPr>
+        <w:pStyle w:val="Prrafodelista"/>
+        <w:numPr>
+          <w:ilvl w:val="0"/>
+          <w:numId w:val="3"/>
+        </w:numPr>
+        <w:tabs>
+          <w:tab w:val="left" w:pos="1860"/>
+        </w:tabs>
+        <w:spacing w:before="0"/>
+      </w:pPr>
+      <w:r>
+        <w:rPr>
+          <w:b/>
+          <w:bCs/>
+        </w:rPr>
+        <w:t>Balance competing priorities to maximize stakeholder value</w:t>
+      </w:r>
+      <w:r>
+        <w:t xml:space="preserve">, </w:t>
+      </w:r>
+      <w:r>
+        <w:t>trying to maximize profits while conforming to project constraints.</w:t>
+      </w:r>
+    </w:p>
+    <w:p>
+      <w:pPr>
+        <w:pStyle w:val="Prrafodelista"/>
+        <w:numPr>
+          <w:ilvl w:val="0"/>
+          <w:numId w:val="3"/>
+        </w:numPr>
+        <w:tabs>
+          <w:tab w:val="left" w:pos="1860"/>
+        </w:tabs>
+      </w:pPr>
+      <w:r>
+        <w:rPr>
+          <w:b/>
+          <w:bCs/>
+        </w:rPr>
+        <w:t>Focus on the architecture early to minimize risks and organize development</w:t>
+      </w:r>
+      <w:r>
+        <w:t>.</w:t>
+      </w:r>
+    </w:p>
+    <w:p>
+      <w:pPr>
+        <w:pStyle w:val="Prrafodelista"/>
+        <w:numPr>
+          <w:ilvl w:val="0"/>
+          <w:numId w:val="3"/>
+        </w:numPr>
+        <w:tabs>
+          <w:tab w:val="left" w:pos="1860"/>
+        </w:tabs>
+      </w:pPr>
+      <w:r>
+        <w:rPr>
+          <w:b/>
+          <w:bCs/>
+        </w:rPr>
+        <w:t>Evolve to continuously obtain feedback and improve</w:t>
+      </w:r>
+      <w:r>
+        <w:t xml:space="preserve"> </w:t>
+      </w:r>
+      <w:r>
+        <w:t>in order to have continuous communication with stakeholders and demonstrate incremental value to them.</w:t>
+      </w:r>
     </w:p>
     <w:p>
       <w:pPr>
@@ -728,19 +940,802 @@
           <w:bCs/>
           <w:color w:val="000000" w:themeColor="text1"/>
         </w:rPr>
-        <w:t>Hardware resources</w:t>
-      </w:r>
-    </w:p>
-    <w:p>
-      <w:pPr>
-        <w:ind w:firstLine="0"/>
-        <w:rPr>
-          <w:rFonts w:ascii="Times New Roman" w:hAnsi="Times New Roman" w:cs="Times New Roman"/>
-          <w:b/>
-          <w:bCs/>
-          <w:color w:val="000000" w:themeColor="text1"/>
-        </w:rPr>
-      </w:pPr>
+        <w:t xml:space="preserve">Phases and </w:t>
+      </w:r>
+      <w:r>
+        <w:rPr>
+          <w:b/>
+          <w:bCs/>
+          <w:color w:val="000000" w:themeColor="text1"/>
+        </w:rPr>
+        <w:t xml:space="preserve">project </w:t>
+      </w:r>
+      <w:r>
+        <w:rPr>
+          <w:b/>
+          <w:bCs/>
+          <w:color w:val="000000" w:themeColor="text1"/>
+        </w:rPr>
+        <w:t>planning</w:t>
+      </w:r>
+    </w:p>
+    <w:p>
+      <w:r>
+        <w:t xml:space="preserve">The use of agile, iterative and incremental methodologies such as </w:t>
+      </w:r>
+      <w:r>
+        <w:rPr>
+          <w:i/>
+          <w:iCs/>
+        </w:rPr>
+        <w:t>OpenUP</w:t>
+      </w:r>
+      <w:r>
+        <w:t xml:space="preserve"> facilitates the coordination and development of projects based on multiple modules that, once developed, add value to the desired final product.</w:t>
+      </w:r>
+    </w:p>
+    <w:p>
+      <w:pPr>
+        <w:spacing w:before="0"/>
+      </w:pPr>
+      <w:r>
+        <w:t xml:space="preserve">As shown in </w:t>
+      </w:r>
+      <w:r>
+        <w:rPr>
+          <w:i/>
+          <w:iCs/>
+          <w:highlight w:val="yellow"/>
+        </w:rPr>
+        <w:t>Figure</w:t>
+      </w:r>
+      <w:r>
+        <w:rPr>
+          <w:highlight w:val="yellow"/>
+        </w:rPr>
+        <w:t xml:space="preserve"> </w:t>
+      </w:r>
+      <w:r>
+        <w:rPr>
+          <w:i/>
+          <w:iCs/>
+          <w:highlight w:val="yellow"/>
+        </w:rPr>
+        <w:t>1</w:t>
+      </w:r>
+      <w:r>
+        <w:t>, t</w:t>
+      </w:r>
+      <w:r>
+        <w:t xml:space="preserve">he organization of work followed by </w:t>
+      </w:r>
+      <w:r>
+        <w:rPr>
+          <w:i/>
+          <w:iCs/>
+        </w:rPr>
+        <w:t>OpenUP</w:t>
+      </w:r>
+      <w:r>
+        <w:t xml:space="preserve"> distinguishes between three different perspectives based on personal, team and stakeholder levels</w:t>
+      </w:r>
+      <w:r>
+        <w:t>:</w:t>
+      </w:r>
+    </w:p>
+    <w:p>
+      <w:pPr>
+        <w:pStyle w:val="Prrafodelista"/>
+        <w:numPr>
+          <w:ilvl w:val="0"/>
+          <w:numId w:val="5"/>
+        </w:numPr>
+        <w:spacing w:before="0"/>
+      </w:pPr>
+      <w:r>
+        <w:t xml:space="preserve">The personal effort of an </w:t>
+      </w:r>
+      <w:r>
+        <w:rPr>
+          <w:i/>
+          <w:iCs/>
+        </w:rPr>
+        <w:t>OpenUP</w:t>
+      </w:r>
+      <w:r>
+        <w:t xml:space="preserve"> project is defined a</w:t>
+      </w:r>
+      <w:r>
+        <w:t>s a</w:t>
+      </w:r>
+      <w:r>
+        <w:t xml:space="preserve"> </w:t>
+      </w:r>
+      <w:r>
+        <w:rPr>
+          <w:b/>
+          <w:bCs/>
+        </w:rPr>
+        <w:t>micro-increment</w:t>
+      </w:r>
+      <w:r>
+        <w:t>, commonly measured in hours or days.</w:t>
+      </w:r>
+    </w:p>
+    <w:p>
+      <w:pPr>
+        <w:pStyle w:val="Prrafodelista"/>
+        <w:numPr>
+          <w:ilvl w:val="0"/>
+          <w:numId w:val="5"/>
+        </w:numPr>
+        <w:spacing w:before="0"/>
+      </w:pPr>
+      <w:r>
+        <w:t xml:space="preserve">From the team’s perspective, an </w:t>
+      </w:r>
+      <w:r>
+        <w:rPr>
+          <w:b/>
+          <w:bCs/>
+        </w:rPr>
+        <w:t>iteration lifecycle</w:t>
+      </w:r>
+      <w:r>
+        <w:t xml:space="preserve"> reflects how micro-increments are applied to obtain stable and cohesive builds of the system being produced.</w:t>
+      </w:r>
+    </w:p>
+    <w:p>
+      <w:pPr>
+        <w:pStyle w:val="Prrafodelista"/>
+        <w:numPr>
+          <w:ilvl w:val="0"/>
+          <w:numId w:val="5"/>
+        </w:numPr>
+        <w:spacing w:before="0"/>
+      </w:pPr>
+      <w:r>
+        <w:t xml:space="preserve">Focusing on how an overview of the project is guaranteed for the stakeholders, </w:t>
+      </w:r>
+      <w:r>
+        <w:rPr>
+          <w:i/>
+          <w:iCs/>
+        </w:rPr>
+        <w:t>OpenUP</w:t>
+      </w:r>
+      <w:r>
+        <w:t xml:space="preserve"> structures the </w:t>
+      </w:r>
+      <w:r>
+        <w:rPr>
+          <w:b/>
+          <w:bCs/>
+        </w:rPr>
+        <w:t>project lifecycle</w:t>
+      </w:r>
+      <w:r>
+        <w:t xml:space="preserve"> into four phases: </w:t>
+      </w:r>
+      <w:r>
+        <w:rPr>
+          <w:i/>
+          <w:iCs/>
+        </w:rPr>
+        <w:t>Inception</w:t>
+      </w:r>
+      <w:r>
+        <w:t xml:space="preserve">, </w:t>
+      </w:r>
+      <w:r>
+        <w:rPr>
+          <w:i/>
+          <w:iCs/>
+        </w:rPr>
+        <w:t>Elaboration</w:t>
+      </w:r>
+      <w:r>
+        <w:t xml:space="preserve">, </w:t>
+      </w:r>
+      <w:r>
+        <w:rPr>
+          <w:i/>
+          <w:iCs/>
+        </w:rPr>
+        <w:t>Construction</w:t>
+      </w:r>
+      <w:r>
+        <w:t xml:space="preserve">, and </w:t>
+      </w:r>
+      <w:r>
+        <w:rPr>
+          <w:i/>
+          <w:iCs/>
+        </w:rPr>
+        <w:t>Transition</w:t>
+      </w:r>
+      <w:r>
+        <w:t>.</w:t>
+      </w:r>
+    </w:p>
+    <w:p>
+      <w:pPr>
+        <w:keepNext/>
+        <w:jc w:val="center"/>
+      </w:pPr>
+      <w:r>
+        <w:rPr>
+          <w:noProof/>
+        </w:rPr>
+        <w:drawing>
+          <wp:inline distT="0" distB="0" distL="0" distR="0" wp14:anchorId="14DAF93D" wp14:editId="7C95DABD">
+            <wp:extent cx="4197350" cy="3276342"/>
+            <wp:effectExtent l="0" t="0" r="0" b="635"/>
+            <wp:docPr id="2" name="Imagen 2" descr="OpenUP layers: micro-increments, iteration lifecycle and project lifecycle"/>
+            <wp:cNvGraphicFramePr>
+              <a:graphicFrameLocks xmlns:a="http://schemas.openxmlformats.org/drawingml/2006/main" noChangeAspect="1"/>
+            </wp:cNvGraphicFramePr>
+            <a:graphic xmlns:a="http://schemas.openxmlformats.org/drawingml/2006/main">
+              <a:graphicData uri="http://schemas.openxmlformats.org/drawingml/2006/picture">
+                <pic:pic xmlns:pic="http://schemas.openxmlformats.org/drawingml/2006/picture">
+                  <pic:nvPicPr>
+                    <pic:cNvPr id="0" name="Picture 3" descr="OpenUP layers: micro-increments, iteration lifecycle and project lifecycle"/>
+                    <pic:cNvPicPr>
+                      <a:picLocks noChangeAspect="1" noChangeArrowheads="1"/>
+                    </pic:cNvPicPr>
+                  </pic:nvPicPr>
+                  <pic:blipFill>
+                    <a:blip r:embed="rId8">
+                      <a:extLst>
+                        <a:ext uri="{28A0092B-C50C-407E-A947-70E740481C1C}">
+                          <a14:useLocalDpi xmlns:a14="http://schemas.microsoft.com/office/drawing/2010/main" val="0"/>
+                        </a:ext>
+                      </a:extLst>
+                    </a:blip>
+                    <a:srcRect/>
+                    <a:stretch>
+                      <a:fillRect/>
+                    </a:stretch>
+                  </pic:blipFill>
+                  <pic:spPr bwMode="auto">
+                    <a:xfrm>
+                      <a:off x="0" y="0"/>
+                      <a:ext cx="4234218" cy="3305120"/>
+                    </a:xfrm>
+                    <a:prstGeom prst="rect">
+                      <a:avLst/>
+                    </a:prstGeom>
+                    <a:noFill/>
+                    <a:ln>
+                      <a:noFill/>
+                    </a:ln>
+                  </pic:spPr>
+                </pic:pic>
+              </a:graphicData>
+            </a:graphic>
+          </wp:inline>
+        </w:drawing>
+      </w:r>
+    </w:p>
+    <w:p>
+      <w:pPr>
+        <w:pStyle w:val="Descripcin"/>
+        <w:jc w:val="center"/>
+      </w:pPr>
+      <w:r>
+        <w:rPr>
+          <w:highlight w:val="yellow"/>
+        </w:rPr>
+        <w:t xml:space="preserve">Figure </w:t>
+      </w:r>
+      <w:r>
+        <w:rPr>
+          <w:highlight w:val="yellow"/>
+        </w:rPr>
+        <w:fldChar w:fldCharType="begin"/>
+      </w:r>
+      <w:r>
+        <w:rPr>
+          <w:highlight w:val="yellow"/>
+        </w:rPr>
+        <w:instrText xml:space="preserve"> SEQ Figure \* ARABIC </w:instrText>
+      </w:r>
+      <w:r>
+        <w:rPr>
+          <w:highlight w:val="yellow"/>
+        </w:rPr>
+        <w:fldChar w:fldCharType="separate"/>
+      </w:r>
+      <w:r>
+        <w:rPr>
+          <w:noProof/>
+          <w:highlight w:val="yellow"/>
+        </w:rPr>
+        <w:t>1</w:t>
+      </w:r>
+      <w:r>
+        <w:rPr>
+          <w:highlight w:val="yellow"/>
+        </w:rPr>
+        <w:fldChar w:fldCharType="end"/>
+      </w:r>
+      <w:r>
+        <w:t>. OpenUP</w:t>
+      </w:r>
+      <w:r>
+        <w:t xml:space="preserve"> </w:t>
+      </w:r>
+      <w:r>
+        <w:t>layers.</w:t>
+      </w:r>
+    </w:p>
+    <w:p>
+      <w:r>
+        <w:t>Thus, e</w:t>
+      </w:r>
+      <w:r>
+        <w:t xml:space="preserve">ach of the phases of the </w:t>
+      </w:r>
+      <w:r>
+        <w:rPr>
+          <w:i/>
+          <w:iCs/>
+        </w:rPr>
+        <w:t>OpenUP</w:t>
+      </w:r>
+      <w:r>
+        <w:t xml:space="preserve"> lifecycle are defined as follows</w:t>
+      </w:r>
+      <w:r>
+        <w:t>:</w:t>
+      </w:r>
+    </w:p>
+    <w:p>
+      <w:pPr>
+        <w:pStyle w:val="Prrafodelista"/>
+        <w:numPr>
+          <w:ilvl w:val="0"/>
+          <w:numId w:val="7"/>
+        </w:numPr>
+      </w:pPr>
+      <w:r>
+        <w:rPr>
+          <w:b/>
+          <w:bCs/>
+        </w:rPr>
+        <w:lastRenderedPageBreak/>
+        <w:t>Inception phase</w:t>
+      </w:r>
+      <w:r>
+        <w:t xml:space="preserve">: </w:t>
+      </w:r>
+      <w:r>
+        <w:t>in</w:t>
+      </w:r>
+      <w:r>
+        <w:t xml:space="preserve"> this phase</w:t>
+      </w:r>
+      <w:r>
+        <w:t>,</w:t>
+      </w:r>
+      <w:r>
+        <w:t xml:space="preserve"> it is a question of understanding what is intended to be produced</w:t>
+      </w:r>
+      <w:r>
+        <w:t xml:space="preserve"> and</w:t>
+      </w:r>
+      <w:r>
+        <w:t xml:space="preserve"> what are the objectives and limitations of the system to be developed, identifying the stakeholders and detailing their success criteria.</w:t>
+      </w:r>
+    </w:p>
+    <w:p>
+      <w:pPr>
+        <w:pStyle w:val="Prrafodelista"/>
+        <w:numPr>
+          <w:ilvl w:val="0"/>
+          <w:numId w:val="7"/>
+        </w:numPr>
+      </w:pPr>
+      <w:r>
+        <w:rPr>
+          <w:b/>
+          <w:bCs/>
+        </w:rPr>
+        <w:t>Elaboration phase</w:t>
+      </w:r>
+      <w:r>
+        <w:t>:</w:t>
+      </w:r>
+      <w:r>
+        <w:t xml:space="preserve"> </w:t>
+      </w:r>
+      <w:r>
+        <w:t xml:space="preserve">it involves the </w:t>
+      </w:r>
+      <w:r>
+        <w:t xml:space="preserve">procurement of a more detailed understanding of the system requirements; design, implementation, validation and establishment of the architecture baseline, providing a skeleton of the system structure; mitigation of essential risks and </w:t>
+      </w:r>
+      <w:r>
+        <w:t xml:space="preserve">project </w:t>
+      </w:r>
+      <w:r>
+        <w:t>planning in terms of time and costs</w:t>
+      </w:r>
+      <w:r>
+        <w:t>.</w:t>
+      </w:r>
+    </w:p>
+    <w:p>
+      <w:pPr>
+        <w:pStyle w:val="Prrafodelista"/>
+        <w:numPr>
+          <w:ilvl w:val="0"/>
+          <w:numId w:val="7"/>
+        </w:numPr>
+      </w:pPr>
+      <w:r>
+        <w:rPr>
+          <w:b/>
+          <w:bCs/>
+        </w:rPr>
+        <w:t>Construction phase</w:t>
+      </w:r>
+      <w:r>
+        <w:t>:</w:t>
+      </w:r>
+      <w:r>
+        <w:t xml:space="preserve"> </w:t>
+      </w:r>
+      <w:r>
+        <w:t xml:space="preserve">iterative development of the desired product, until a tested result is achieved and ready to be offered to users. The goal </w:t>
+      </w:r>
+      <w:r>
+        <w:t xml:space="preserve">pursued during this phase </w:t>
+      </w:r>
+      <w:r>
+        <w:t>is to minimize costs through resource optimization and parallelization of independent tasks.</w:t>
+      </w:r>
+    </w:p>
+    <w:p>
+      <w:pPr>
+        <w:pStyle w:val="Prrafodelista"/>
+        <w:numPr>
+          <w:ilvl w:val="0"/>
+          <w:numId w:val="7"/>
+        </w:numPr>
+      </w:pPr>
+      <w:r>
+        <w:rPr>
+          <w:b/>
+          <w:bCs/>
+        </w:rPr>
+        <w:t>Transition phase</w:t>
+      </w:r>
+      <w:r>
+        <w:t>:</w:t>
+      </w:r>
+      <w:r>
+        <w:t xml:space="preserve"> </w:t>
+      </w:r>
+      <w:r>
+        <w:t>t</w:t>
+      </w:r>
+      <w:r>
+        <w:t>his last phase involves validating user expectancies, obtaining stakeholder</w:t>
+      </w:r>
+      <w:r>
+        <w:t>s</w:t>
+      </w:r>
+      <w:r>
+        <w:t xml:space="preserve"> approval and seeking to improve future projects based on well-documented lessons learned.</w:t>
+      </w:r>
+    </w:p>
+    <w:p>
+      <w:pPr>
+        <w:spacing w:before="0"/>
+      </w:pPr>
+      <w:r>
+        <w:t>These phases</w:t>
+      </w:r>
+      <w:r>
+        <w:t>,</w:t>
+      </w:r>
+      <w:r>
+        <w:t xml:space="preserve"> applied to the </w:t>
+      </w:r>
+      <w:proofErr w:type="gramStart"/>
+      <w:r>
+        <w:t>particular case</w:t>
+      </w:r>
+      <w:proofErr w:type="gramEnd"/>
+      <w:r>
+        <w:t xml:space="preserve"> of this project</w:t>
+      </w:r>
+      <w:r>
+        <w:t>,</w:t>
+      </w:r>
+      <w:r>
+        <w:t xml:space="preserve"> are presented </w:t>
+      </w:r>
+      <w:r>
+        <w:t>in the following way</w:t>
+      </w:r>
+      <w:r>
+        <w:t>:</w:t>
+      </w:r>
+    </w:p>
+    <w:p>
+      <w:pPr>
+        <w:pStyle w:val="Ttulo4"/>
+        <w:numPr>
+          <w:ilvl w:val="0"/>
+          <w:numId w:val="10"/>
+        </w:numPr>
+        <w:rPr>
+          <w:b/>
+          <w:bCs/>
+          <w:color w:val="000000" w:themeColor="text1"/>
+        </w:rPr>
+      </w:pPr>
+      <w:r>
+        <w:rPr>
+          <w:b/>
+          <w:bCs/>
+          <w:color w:val="000000" w:themeColor="text1"/>
+        </w:rPr>
+        <w:t>Inception phase</w:t>
+      </w:r>
+    </w:p>
+    <w:p>
+      <w:r>
+        <w:t xml:space="preserve">In this phase, the justification of the project </w:t>
+      </w:r>
+      <w:r>
+        <w:t>was</w:t>
+      </w:r>
+      <w:r>
+        <w:t xml:space="preserve"> carried out, identifying its scope and the objectives to be pursued. Its feasibility in terms of </w:t>
+      </w:r>
+      <w:r>
+        <w:t xml:space="preserve">risks, </w:t>
+      </w:r>
+      <w:r>
+        <w:t xml:space="preserve">time and estimated costs </w:t>
+      </w:r>
+      <w:r>
+        <w:t>was</w:t>
+      </w:r>
+      <w:r>
+        <w:t xml:space="preserve"> </w:t>
+      </w:r>
+      <w:r>
+        <w:t xml:space="preserve">also </w:t>
+      </w:r>
+      <w:r>
+        <w:t>assessed</w:t>
+      </w:r>
+      <w:r>
+        <w:t>. Roles were assigned and, a</w:t>
+      </w:r>
+      <w:r>
+        <w:t xml:space="preserve">t the same time, an attempt </w:t>
+      </w:r>
+      <w:r>
+        <w:t>was</w:t>
+      </w:r>
+      <w:r>
+        <w:t xml:space="preserve"> made at identifying the key functionalities of the system in accordance with the specifications defined with the</w:t>
+      </w:r>
+      <w:r>
+        <w:t xml:space="preserve"> identified</w:t>
+      </w:r>
+      <w:r>
+        <w:t xml:space="preserve"> stakeholder</w:t>
+      </w:r>
+      <w:r>
+        <w:t>s</w:t>
+      </w:r>
+      <w:r>
+        <w:t>.</w:t>
+      </w:r>
+    </w:p>
+    <w:p>
+      <w:pPr>
+        <w:spacing w:before="0"/>
+      </w:pPr>
+      <w:r>
+        <w:t>At this stage, the first meetings were held to establish the key functionalities of the system, to understand the competencies addressed</w:t>
+      </w:r>
+      <w:r>
+        <w:t xml:space="preserve"> </w:t>
+      </w:r>
+      <w:r>
+        <w:t>and to provide an insight into how to proceed in the months ahead.</w:t>
+      </w:r>
+    </w:p>
+    <w:p>
+      <w:pPr>
+        <w:pStyle w:val="Ttulo4"/>
+        <w:numPr>
+          <w:ilvl w:val="0"/>
+          <w:numId w:val="10"/>
+        </w:numPr>
+        <w:rPr>
+          <w:b/>
+          <w:bCs/>
+          <w:color w:val="000000" w:themeColor="text1"/>
+        </w:rPr>
+      </w:pPr>
+      <w:r>
+        <w:rPr>
+          <w:b/>
+          <w:bCs/>
+          <w:color w:val="000000" w:themeColor="text1"/>
+        </w:rPr>
+        <w:t>Elaboration phase</w:t>
+      </w:r>
+    </w:p>
+    <w:p>
+      <w:r>
+        <w:t>Once an overview of the project had been established, a more detailed understanding of the objectives pursued was sought in this phase. To perform this task, a series of interviews with stakeholders were planned and conducted</w:t>
+      </w:r>
+      <w:r>
+        <w:t xml:space="preserve">, </w:t>
+      </w:r>
+      <w:r>
+        <w:t>allowing to know the essential features that the system should meet.</w:t>
+      </w:r>
+      <w:r>
+        <w:t xml:space="preserve"> On this basis</w:t>
+      </w:r>
+      <w:r>
+        <w:t xml:space="preserve">, the elicitation and formalised documentation of the system's requirements was carried out, </w:t>
+      </w:r>
+      <w:r>
+        <w:t>allowing to proceed with</w:t>
+      </w:r>
+      <w:r>
+        <w:t xml:space="preserve"> </w:t>
+      </w:r>
+      <w:r>
+        <w:t>the analysis and design of</w:t>
+      </w:r>
+      <w:r>
+        <w:t xml:space="preserve"> the </w:t>
+      </w:r>
+      <w:r>
+        <w:t xml:space="preserve">functional </w:t>
+      </w:r>
+      <w:r>
+        <w:t>modules that would compose the system.</w:t>
+      </w:r>
+    </w:p>
+    <w:p>
+      <w:pPr>
+        <w:spacing w:before="0"/>
+      </w:pPr>
+      <w:r>
+        <w:t>Other tasks inherent to this stage were addressed, such as the choice of technological resources to be used</w:t>
+      </w:r>
+      <w:r>
+        <w:t xml:space="preserve">, </w:t>
+      </w:r>
+      <w:r>
+        <w:t>the development process employed</w:t>
+      </w:r>
+      <w:r>
+        <w:t xml:space="preserve">, </w:t>
+      </w:r>
+      <w:r>
+        <w:t>the definition of the system architecture</w:t>
+      </w:r>
+      <w:r>
+        <w:t xml:space="preserve"> </w:t>
+      </w:r>
+      <w:r>
+        <w:t xml:space="preserve">baseline </w:t>
+      </w:r>
+      <w:r>
+        <w:t>or the acquisition of domain-specific knowledge.</w:t>
+      </w:r>
+      <w:r>
+        <w:t xml:space="preserve"> Actors</w:t>
+      </w:r>
+      <w:r>
+        <w:t xml:space="preserve"> and use cases were</w:t>
+      </w:r>
+      <w:r>
+        <w:t xml:space="preserve"> also</w:t>
+      </w:r>
+      <w:r>
+        <w:t xml:space="preserve"> formally defined.</w:t>
+      </w:r>
+    </w:p>
+    <w:p>
+      <w:pPr>
+        <w:spacing w:before="0"/>
+      </w:pPr>
+      <w:r>
+        <w:t>Finally, considering the set of formally stated requirements as well as the resulting skeleton of the system to be developed, a project planning consisting of time and cost estimation was elaborated.</w:t>
+      </w:r>
+      <w:r>
+        <w:t xml:space="preserve"> </w:t>
+      </w:r>
+      <w:r>
+        <w:t>Based on</w:t>
+      </w:r>
+      <w:r>
+        <w:t xml:space="preserve"> the identified </w:t>
+      </w:r>
+      <w:r>
+        <w:t>functionalities</w:t>
+      </w:r>
+      <w:r>
+        <w:t>, the iterations that constitute the lifecycle were organized</w:t>
+      </w:r>
+      <w:r>
+        <w:t xml:space="preserve"> according to the priority expressed by the stakeholders.</w:t>
+      </w:r>
+    </w:p>
+    <w:p>
+      <w:pPr>
+        <w:pStyle w:val="Ttulo4"/>
+        <w:numPr>
+          <w:ilvl w:val="0"/>
+          <w:numId w:val="10"/>
+        </w:numPr>
+        <w:rPr>
+          <w:b/>
+          <w:bCs/>
+          <w:color w:val="000000" w:themeColor="text1"/>
+        </w:rPr>
+      </w:pPr>
+      <w:r>
+        <w:rPr>
+          <w:b/>
+          <w:bCs/>
+          <w:color w:val="000000" w:themeColor="text1"/>
+        </w:rPr>
+        <w:lastRenderedPageBreak/>
+        <w:t>Construction phase</w:t>
+      </w:r>
+    </w:p>
+    <w:p>
+      <w:r>
+        <w:t xml:space="preserve">In this stage, the implementation of the different functionalities of the system was carried out. This implementation was undertaken in an orderly manner based on the priorities agreed upon with the stakeholders in the previous </w:t>
+      </w:r>
+      <w:r>
+        <w:t>phase</w:t>
+      </w:r>
+      <w:r>
+        <w:t>.</w:t>
+      </w:r>
+    </w:p>
+    <w:p>
+      <w:pPr>
+        <w:pStyle w:val="Ttulo4"/>
+        <w:numPr>
+          <w:ilvl w:val="0"/>
+          <w:numId w:val="10"/>
+        </w:numPr>
+        <w:rPr>
+          <w:b/>
+          <w:bCs/>
+          <w:color w:val="000000" w:themeColor="text1"/>
+        </w:rPr>
+      </w:pPr>
+      <w:r>
+        <w:rPr>
+          <w:b/>
+          <w:bCs/>
+          <w:color w:val="000000" w:themeColor="text1"/>
+        </w:rPr>
+        <w:t>Transition phase</w:t>
+      </w:r>
+    </w:p>
+    <w:p>
+      <w:bookmarkStart w:id="0" w:name="_GoBack"/>
+      <w:bookmarkEnd w:id="0"/>
     </w:p>
     <w:p>
       <w:pPr>
@@ -761,16 +1756,95 @@
           <w:bCs/>
           <w:color w:val="000000" w:themeColor="text1"/>
         </w:rPr>
+        <w:t>Roles</w:t>
+      </w:r>
+    </w:p>
+    <w:p/>
+    <w:p>
+      <w:pPr>
+        <w:pStyle w:val="Ttulo2"/>
+        <w:numPr>
+          <w:ilvl w:val="1"/>
+          <w:numId w:val="1"/>
+        </w:numPr>
+        <w:rPr>
+          <w:b/>
+          <w:bCs/>
+          <w:color w:val="000000" w:themeColor="text1"/>
+        </w:rPr>
+      </w:pPr>
+      <w:r>
+        <w:rPr>
+          <w:b/>
+          <w:bCs/>
+          <w:color w:val="000000" w:themeColor="text1"/>
+        </w:rPr>
+        <w:t>Resources</w:t>
+      </w:r>
+    </w:p>
+    <w:p>
+      <w:pPr>
+        <w:rPr>
+          <w:rFonts w:ascii="Times New Roman" w:hAnsi="Times New Roman" w:cs="Times New Roman"/>
+          <w:color w:val="000000" w:themeColor="text1"/>
+        </w:rPr>
+      </w:pPr>
+    </w:p>
+    <w:p>
+      <w:pPr>
+        <w:pStyle w:val="Ttulo3"/>
+        <w:numPr>
+          <w:ilvl w:val="2"/>
+          <w:numId w:val="1"/>
+        </w:numPr>
+        <w:rPr>
+          <w:b/>
+          <w:bCs/>
+          <w:color w:val="000000" w:themeColor="text1"/>
+        </w:rPr>
+      </w:pPr>
+      <w:r>
+        <w:rPr>
+          <w:b/>
+          <w:bCs/>
+          <w:color w:val="000000" w:themeColor="text1"/>
+        </w:rPr>
+        <w:t>Hardware resources</w:t>
+      </w:r>
+    </w:p>
+    <w:p>
+      <w:pPr>
+        <w:rPr>
+          <w:rFonts w:ascii="Times New Roman" w:hAnsi="Times New Roman" w:cs="Times New Roman"/>
+          <w:b/>
+          <w:bCs/>
+          <w:color w:val="000000" w:themeColor="text1"/>
+        </w:rPr>
+      </w:pPr>
+    </w:p>
+    <w:p>
+      <w:pPr>
+        <w:pStyle w:val="Ttulo3"/>
+        <w:numPr>
+          <w:ilvl w:val="2"/>
+          <w:numId w:val="1"/>
+        </w:numPr>
+        <w:rPr>
+          <w:b/>
+          <w:bCs/>
+          <w:color w:val="000000" w:themeColor="text1"/>
+        </w:rPr>
+      </w:pPr>
+      <w:r>
+        <w:rPr>
+          <w:b/>
+          <w:bCs/>
+          <w:color w:val="000000" w:themeColor="text1"/>
+        </w:rPr>
         <w:t>Software resources</w:t>
       </w:r>
     </w:p>
-    <w:p>
-      <w:pPr>
-        <w:rPr>
-          <w:rFonts w:ascii="Times New Roman" w:hAnsi="Times New Roman" w:cs="Times New Roman"/>
-        </w:rPr>
-      </w:pPr>
-    </w:p>
+    <w:p/>
     <w:p>
       <w:pPr>
         <w:pStyle w:val="Ttulo1"/>
@@ -825,7 +1899,6 @@
     </w:p>
     <w:p>
       <w:pPr>
-        <w:ind w:firstLine="0"/>
         <w:rPr>
           <w:rFonts w:ascii="Times New Roman" w:hAnsi="Times New Roman" w:cs="Times New Roman"/>
           <w:color w:val="000000" w:themeColor="text1"/>
@@ -851,7 +1924,6 @@
           <w:bCs/>
           <w:color w:val="000000" w:themeColor="text1"/>
         </w:rPr>
-        <w:lastRenderedPageBreak/>
         <w:t>Elaboration phase</w:t>
       </w:r>
     </w:p>
@@ -971,6 +2043,7 @@
           <w:bCs/>
           <w:color w:val="000000" w:themeColor="text1"/>
         </w:rPr>
+        <w:lastRenderedPageBreak/>
         <w:t>Achievement of the objectives</w:t>
       </w:r>
     </w:p>
@@ -1139,7 +2212,6 @@
     <w:p>
       <w:pPr>
         <w:pStyle w:val="Bibliografa"/>
-        <w:spacing w:before="240"/>
         <w:rPr>
           <w:rFonts w:ascii="Times New Roman" w:hAnsi="Times New Roman" w:cs="Times New Roman"/>
         </w:rPr>
@@ -1164,55 +2236,24 @@
           <w:rFonts w:ascii="Times New Roman" w:hAnsi="Times New Roman" w:cs="Times New Roman"/>
         </w:rPr>
         <w:tab/>
-        <w:t xml:space="preserve">R. B. MacIsaac </w:t>
-      </w:r>
-      <w:proofErr w:type="spellStart"/>
-      <w:r>
+        <w:t>R. B. MacIsaac Onno van der Straaten,Bruce, ‘Eclipse Process Framework Project (EPF) | The Eclipse Foundation’. [Online]. Available: https://www.eclipse.org/epf/. [Accessed: 28-Jan-2020].</w:t>
+      </w:r>
+    </w:p>
+    <w:p>
+      <w:pPr>
         <w:rPr>
           <w:rFonts w:ascii="Times New Roman" w:hAnsi="Times New Roman" w:cs="Times New Roman"/>
         </w:rPr>
-        <w:t>Onno</w:t>
-      </w:r>
-      <w:proofErr w:type="spellEnd"/>
+      </w:pPr>
       <w:r>
         <w:rPr>
           <w:rFonts w:ascii="Times New Roman" w:hAnsi="Times New Roman" w:cs="Times New Roman"/>
         </w:rPr>
-        <w:t xml:space="preserve"> van der </w:t>
-      </w:r>
-      <w:proofErr w:type="spellStart"/>
-      <w:r>
-        <w:rPr>
-          <w:rFonts w:ascii="Times New Roman" w:hAnsi="Times New Roman" w:cs="Times New Roman"/>
-        </w:rPr>
-        <w:t>Straaten,Bruce</w:t>
-      </w:r>
-      <w:proofErr w:type="spellEnd"/>
-      <w:r>
-        <w:rPr>
-          <w:rFonts w:ascii="Times New Roman" w:hAnsi="Times New Roman" w:cs="Times New Roman"/>
-        </w:rPr>
-        <w:t>, ‘Eclipse Process Framework Project (EPF) | The Eclipse Foundation’. [Online]. Available: https://www.eclipse.org/epf/. [Accessed: 28-Jan-2020].</w:t>
-      </w:r>
-    </w:p>
-    <w:p>
-      <w:pPr>
-        <w:ind w:firstLine="0"/>
-        <w:rPr>
-          <w:rFonts w:ascii="Times New Roman" w:hAnsi="Times New Roman" w:cs="Times New Roman"/>
-        </w:rPr>
-      </w:pPr>
-      <w:r>
-        <w:rPr>
-          <w:rFonts w:ascii="Times New Roman" w:hAnsi="Times New Roman" w:cs="Times New Roman"/>
-        </w:rPr>
         <w:fldChar w:fldCharType="end"/>
       </w:r>
-      <w:bookmarkStart w:id="0" w:name="_GoBack"/>
-      <w:bookmarkEnd w:id="0"/>
     </w:p>
     <w:sectPr>
-      <w:footerReference w:type="default" r:id="rId8"/>
+      <w:footerReference w:type="default" r:id="rId9"/>
       <w:pgSz w:w="11906" w:h="16838"/>
       <w:pgMar w:top="1417" w:right="1701" w:bottom="1417" w:left="1701" w:header="708" w:footer="708" w:gutter="0"/>
       <w:cols w:space="708"/>
@@ -1322,6 +2363,659 @@
 <file path=word/numbering.xml><?xml version="1.0" encoding="utf-8"?>
 <w:numbering xmlns:wpc="http://schemas.microsoft.com/office/word/2010/wordprocessingCanvas" xmlns:cx="http://schemas.microsoft.com/office/drawing/2014/chartex" xmlns:cx1="http://schemas.microsoft.com/office/drawing/2015/9/8/chartex" xmlns:cx2="http://schemas.microsoft.com/office/drawing/2015/10/21/chartex" xmlns:cx3="http://schemas.microsoft.com/office/drawing/2016/5/9/chartex" xmlns:cx4="http://schemas.microsoft.com/office/drawing/2016/5/10/chartex" xmlns:cx5="http://schemas.microsoft.com/office/drawing/2016/5/11/chartex" xmlns:cx6="http://schemas.microsoft.com/office/drawing/2016/5/12/chartex" xmlns:cx7="http://schemas.microsoft.com/office/drawing/2016/5/13/chartex" xmlns:cx8="http://schemas.microsoft.com/office/drawing/2016/5/14/chartex" xmlns:mc="http://schemas.openxmlformats.org/markup-compatibility/2006" xmlns:aink="http://schemas.microsoft.com/office/drawing/2016/ink" xmlns:am3d="http://schemas.microsoft.com/office/drawing/2017/model3d" xmlns:o="urn:schemas-microsoft-com:office:office" xmlns:r="http://schemas.openxmlformats.org/officeDocument/2006/relationships" xmlns:m="http://schemas.openxmlformats.org/officeDocument/2006/math" xmlns:v="urn:schemas-microsoft-com:vml" xmlns:wp14="http://schemas.microsoft.com/office/word/2010/wordprocessingDrawing" xmlns:wp="http://schemas.openxmlformats.org/drawingml/2006/wordprocessingDrawing" xmlns:w10="urn:schemas-microsoft-com:office:word" xmlns:w="http://schemas.openxmlformats.org/wordprocessingml/2006/main" xmlns:w14="http://schemas.microsoft.com/office/word/2010/wordml" xmlns:w15="http://schemas.microsoft.com/office/word/2012/wordml" xmlns:w16cid="http://schemas.microsoft.com/office/word/2016/wordml/cid" xmlns:w16se="http://schemas.microsoft.com/office/word/2015/wordml/symex" xmlns:wpg="http://schemas.microsoft.com/office/word/2010/wordprocessingGroup" xmlns:wpi="http://schemas.microsoft.com/office/word/2010/wordprocessingInk" xmlns:wne="http://schemas.microsoft.com/office/word/2006/wordml" xmlns:wps="http://schemas.microsoft.com/office/word/2010/wordprocessingShape" mc:Ignorable="w14 w15 w16se w16cid wp14">
   <w:abstractNum w:abstractNumId="0" w15:restartNumberingAfterBreak="0">
+    <w:nsid w:val="15C13E02"/>
+    <w:multiLevelType w:val="hybridMultilevel"/>
+    <w:tmpl w:val="90767150"/>
+    <w:lvl w:ilvl="0" w:tplc="971217A6">
+      <w:start w:val="1"/>
+      <w:numFmt w:val="bullet"/>
+      <w:lvlText w:val="-"/>
+      <w:lvlJc w:val="left"/>
+      <w:pPr>
+        <w:ind w:left="720" w:hanging="360"/>
+      </w:pPr>
+      <w:rPr>
+        <w:rFonts w:ascii="Calibri" w:eastAsiaTheme="minorEastAsia" w:hAnsi="Calibri" w:cs="Calibri" w:hint="default"/>
+      </w:rPr>
+    </w:lvl>
+    <w:lvl w:ilvl="1" w:tplc="0C0A0003" w:tentative="1">
+      <w:start w:val="1"/>
+      <w:numFmt w:val="bullet"/>
+      <w:lvlText w:val="o"/>
+      <w:lvlJc w:val="left"/>
+      <w:pPr>
+        <w:ind w:left="1440" w:hanging="360"/>
+      </w:pPr>
+      <w:rPr>
+        <w:rFonts w:ascii="Courier New" w:hAnsi="Courier New" w:cs="Courier New" w:hint="default"/>
+      </w:rPr>
+    </w:lvl>
+    <w:lvl w:ilvl="2" w:tplc="0C0A0005" w:tentative="1">
+      <w:start w:val="1"/>
+      <w:numFmt w:val="bullet"/>
+      <w:lvlText w:val=""/>
+      <w:lvlJc w:val="left"/>
+      <w:pPr>
+        <w:ind w:left="2160" w:hanging="360"/>
+      </w:pPr>
+      <w:rPr>
+        <w:rFonts w:ascii="Wingdings" w:hAnsi="Wingdings" w:hint="default"/>
+      </w:rPr>
+    </w:lvl>
+    <w:lvl w:ilvl="3" w:tplc="0C0A0001" w:tentative="1">
+      <w:start w:val="1"/>
+      <w:numFmt w:val="bullet"/>
+      <w:lvlText w:val=""/>
+      <w:lvlJc w:val="left"/>
+      <w:pPr>
+        <w:ind w:left="2880" w:hanging="360"/>
+      </w:pPr>
+      <w:rPr>
+        <w:rFonts w:ascii="Symbol" w:hAnsi="Symbol" w:hint="default"/>
+      </w:rPr>
+    </w:lvl>
+    <w:lvl w:ilvl="4" w:tplc="0C0A0003" w:tentative="1">
+      <w:start w:val="1"/>
+      <w:numFmt w:val="bullet"/>
+      <w:lvlText w:val="o"/>
+      <w:lvlJc w:val="left"/>
+      <w:pPr>
+        <w:ind w:left="3600" w:hanging="360"/>
+      </w:pPr>
+      <w:rPr>
+        <w:rFonts w:ascii="Courier New" w:hAnsi="Courier New" w:cs="Courier New" w:hint="default"/>
+      </w:rPr>
+    </w:lvl>
+    <w:lvl w:ilvl="5" w:tplc="0C0A0005" w:tentative="1">
+      <w:start w:val="1"/>
+      <w:numFmt w:val="bullet"/>
+      <w:lvlText w:val=""/>
+      <w:lvlJc w:val="left"/>
+      <w:pPr>
+        <w:ind w:left="4320" w:hanging="360"/>
+      </w:pPr>
+      <w:rPr>
+        <w:rFonts w:ascii="Wingdings" w:hAnsi="Wingdings" w:hint="default"/>
+      </w:rPr>
+    </w:lvl>
+    <w:lvl w:ilvl="6" w:tplc="0C0A0001" w:tentative="1">
+      <w:start w:val="1"/>
+      <w:numFmt w:val="bullet"/>
+      <w:lvlText w:val=""/>
+      <w:lvlJc w:val="left"/>
+      <w:pPr>
+        <w:ind w:left="5040" w:hanging="360"/>
+      </w:pPr>
+      <w:rPr>
+        <w:rFonts w:ascii="Symbol" w:hAnsi="Symbol" w:hint="default"/>
+      </w:rPr>
+    </w:lvl>
+    <w:lvl w:ilvl="7" w:tplc="0C0A0003" w:tentative="1">
+      <w:start w:val="1"/>
+      <w:numFmt w:val="bullet"/>
+      <w:lvlText w:val="o"/>
+      <w:lvlJc w:val="left"/>
+      <w:pPr>
+        <w:ind w:left="5760" w:hanging="360"/>
+      </w:pPr>
+      <w:rPr>
+        <w:rFonts w:ascii="Courier New" w:hAnsi="Courier New" w:cs="Courier New" w:hint="default"/>
+      </w:rPr>
+    </w:lvl>
+    <w:lvl w:ilvl="8" w:tplc="0C0A0005" w:tentative="1">
+      <w:start w:val="1"/>
+      <w:numFmt w:val="bullet"/>
+      <w:lvlText w:val=""/>
+      <w:lvlJc w:val="left"/>
+      <w:pPr>
+        <w:ind w:left="6480" w:hanging="360"/>
+      </w:pPr>
+      <w:rPr>
+        <w:rFonts w:ascii="Wingdings" w:hAnsi="Wingdings" w:hint="default"/>
+      </w:rPr>
+    </w:lvl>
+  </w:abstractNum>
+  <w:abstractNum w:abstractNumId="1" w15:restartNumberingAfterBreak="0">
+    <w:nsid w:val="17972332"/>
+    <w:multiLevelType w:val="hybridMultilevel"/>
+    <w:tmpl w:val="762E4FC8"/>
+    <w:lvl w:ilvl="0" w:tplc="A69C5348">
+      <w:numFmt w:val="bullet"/>
+      <w:lvlText w:val="-"/>
+      <w:lvlJc w:val="left"/>
+      <w:pPr>
+        <w:ind w:left="720" w:hanging="360"/>
+      </w:pPr>
+      <w:rPr>
+        <w:rFonts w:ascii="Calibri" w:eastAsiaTheme="minorEastAsia" w:hAnsi="Calibri" w:cs="Calibri" w:hint="default"/>
+      </w:rPr>
+    </w:lvl>
+    <w:lvl w:ilvl="1" w:tplc="0C0A0003" w:tentative="1">
+      <w:start w:val="1"/>
+      <w:numFmt w:val="bullet"/>
+      <w:lvlText w:val="o"/>
+      <w:lvlJc w:val="left"/>
+      <w:pPr>
+        <w:ind w:left="1440" w:hanging="360"/>
+      </w:pPr>
+      <w:rPr>
+        <w:rFonts w:ascii="Courier New" w:hAnsi="Courier New" w:cs="Courier New" w:hint="default"/>
+      </w:rPr>
+    </w:lvl>
+    <w:lvl w:ilvl="2" w:tplc="0C0A0005" w:tentative="1">
+      <w:start w:val="1"/>
+      <w:numFmt w:val="bullet"/>
+      <w:lvlText w:val=""/>
+      <w:lvlJc w:val="left"/>
+      <w:pPr>
+        <w:ind w:left="2160" w:hanging="360"/>
+      </w:pPr>
+      <w:rPr>
+        <w:rFonts w:ascii="Wingdings" w:hAnsi="Wingdings" w:hint="default"/>
+      </w:rPr>
+    </w:lvl>
+    <w:lvl w:ilvl="3" w:tplc="0C0A0001" w:tentative="1">
+      <w:start w:val="1"/>
+      <w:numFmt w:val="bullet"/>
+      <w:lvlText w:val=""/>
+      <w:lvlJc w:val="left"/>
+      <w:pPr>
+        <w:ind w:left="2880" w:hanging="360"/>
+      </w:pPr>
+      <w:rPr>
+        <w:rFonts w:ascii="Symbol" w:hAnsi="Symbol" w:hint="default"/>
+      </w:rPr>
+    </w:lvl>
+    <w:lvl w:ilvl="4" w:tplc="0C0A0003" w:tentative="1">
+      <w:start w:val="1"/>
+      <w:numFmt w:val="bullet"/>
+      <w:lvlText w:val="o"/>
+      <w:lvlJc w:val="left"/>
+      <w:pPr>
+        <w:ind w:left="3600" w:hanging="360"/>
+      </w:pPr>
+      <w:rPr>
+        <w:rFonts w:ascii="Courier New" w:hAnsi="Courier New" w:cs="Courier New" w:hint="default"/>
+      </w:rPr>
+    </w:lvl>
+    <w:lvl w:ilvl="5" w:tplc="0C0A0005" w:tentative="1">
+      <w:start w:val="1"/>
+      <w:numFmt w:val="bullet"/>
+      <w:lvlText w:val=""/>
+      <w:lvlJc w:val="left"/>
+      <w:pPr>
+        <w:ind w:left="4320" w:hanging="360"/>
+      </w:pPr>
+      <w:rPr>
+        <w:rFonts w:ascii="Wingdings" w:hAnsi="Wingdings" w:hint="default"/>
+      </w:rPr>
+    </w:lvl>
+    <w:lvl w:ilvl="6" w:tplc="0C0A0001" w:tentative="1">
+      <w:start w:val="1"/>
+      <w:numFmt w:val="bullet"/>
+      <w:lvlText w:val=""/>
+      <w:lvlJc w:val="left"/>
+      <w:pPr>
+        <w:ind w:left="5040" w:hanging="360"/>
+      </w:pPr>
+      <w:rPr>
+        <w:rFonts w:ascii="Symbol" w:hAnsi="Symbol" w:hint="default"/>
+      </w:rPr>
+    </w:lvl>
+    <w:lvl w:ilvl="7" w:tplc="0C0A0003" w:tentative="1">
+      <w:start w:val="1"/>
+      <w:numFmt w:val="bullet"/>
+      <w:lvlText w:val="o"/>
+      <w:lvlJc w:val="left"/>
+      <w:pPr>
+        <w:ind w:left="5760" w:hanging="360"/>
+      </w:pPr>
+      <w:rPr>
+        <w:rFonts w:ascii="Courier New" w:hAnsi="Courier New" w:cs="Courier New" w:hint="default"/>
+      </w:rPr>
+    </w:lvl>
+    <w:lvl w:ilvl="8" w:tplc="0C0A0005" w:tentative="1">
+      <w:start w:val="1"/>
+      <w:numFmt w:val="bullet"/>
+      <w:lvlText w:val=""/>
+      <w:lvlJc w:val="left"/>
+      <w:pPr>
+        <w:ind w:left="6480" w:hanging="360"/>
+      </w:pPr>
+      <w:rPr>
+        <w:rFonts w:ascii="Wingdings" w:hAnsi="Wingdings" w:hint="default"/>
+      </w:rPr>
+    </w:lvl>
+  </w:abstractNum>
+  <w:abstractNum w:abstractNumId="2" w15:restartNumberingAfterBreak="0">
+    <w:nsid w:val="25A13D41"/>
+    <w:multiLevelType w:val="hybridMultilevel"/>
+    <w:tmpl w:val="D2C45DDC"/>
+    <w:lvl w:ilvl="0" w:tplc="D7CC4462">
+      <w:start w:val="1"/>
+      <w:numFmt w:val="lowerLetter"/>
+      <w:lvlText w:val="%1)"/>
+      <w:lvlJc w:val="left"/>
+      <w:pPr>
+        <w:ind w:left="1068" w:hanging="360"/>
+      </w:pPr>
+      <w:rPr>
+        <w:rFonts w:hint="default"/>
+      </w:rPr>
+    </w:lvl>
+    <w:lvl w:ilvl="1" w:tplc="0C0A0019" w:tentative="1">
+      <w:start w:val="1"/>
+      <w:numFmt w:val="lowerLetter"/>
+      <w:lvlText w:val="%2."/>
+      <w:lvlJc w:val="left"/>
+      <w:pPr>
+        <w:ind w:left="1788" w:hanging="360"/>
+      </w:pPr>
+    </w:lvl>
+    <w:lvl w:ilvl="2" w:tplc="0C0A001B" w:tentative="1">
+      <w:start w:val="1"/>
+      <w:numFmt w:val="lowerRoman"/>
+      <w:lvlText w:val="%3."/>
+      <w:lvlJc w:val="right"/>
+      <w:pPr>
+        <w:ind w:left="2508" w:hanging="180"/>
+      </w:pPr>
+    </w:lvl>
+    <w:lvl w:ilvl="3" w:tplc="0C0A000F" w:tentative="1">
+      <w:start w:val="1"/>
+      <w:numFmt w:val="decimal"/>
+      <w:lvlText w:val="%4."/>
+      <w:lvlJc w:val="left"/>
+      <w:pPr>
+        <w:ind w:left="3228" w:hanging="360"/>
+      </w:pPr>
+    </w:lvl>
+    <w:lvl w:ilvl="4" w:tplc="0C0A0019" w:tentative="1">
+      <w:start w:val="1"/>
+      <w:numFmt w:val="lowerLetter"/>
+      <w:lvlText w:val="%5."/>
+      <w:lvlJc w:val="left"/>
+      <w:pPr>
+        <w:ind w:left="3948" w:hanging="360"/>
+      </w:pPr>
+    </w:lvl>
+    <w:lvl w:ilvl="5" w:tplc="0C0A001B" w:tentative="1">
+      <w:start w:val="1"/>
+      <w:numFmt w:val="lowerRoman"/>
+      <w:lvlText w:val="%6."/>
+      <w:lvlJc w:val="right"/>
+      <w:pPr>
+        <w:ind w:left="4668" w:hanging="180"/>
+      </w:pPr>
+    </w:lvl>
+    <w:lvl w:ilvl="6" w:tplc="0C0A000F" w:tentative="1">
+      <w:start w:val="1"/>
+      <w:numFmt w:val="decimal"/>
+      <w:lvlText w:val="%7."/>
+      <w:lvlJc w:val="left"/>
+      <w:pPr>
+        <w:ind w:left="5388" w:hanging="360"/>
+      </w:pPr>
+    </w:lvl>
+    <w:lvl w:ilvl="7" w:tplc="0C0A0019" w:tentative="1">
+      <w:start w:val="1"/>
+      <w:numFmt w:val="lowerLetter"/>
+      <w:lvlText w:val="%8."/>
+      <w:lvlJc w:val="left"/>
+      <w:pPr>
+        <w:ind w:left="6108" w:hanging="360"/>
+      </w:pPr>
+    </w:lvl>
+    <w:lvl w:ilvl="8" w:tplc="0C0A001B" w:tentative="1">
+      <w:start w:val="1"/>
+      <w:numFmt w:val="lowerRoman"/>
+      <w:lvlText w:val="%9."/>
+      <w:lvlJc w:val="right"/>
+      <w:pPr>
+        <w:ind w:left="6828" w:hanging="180"/>
+      </w:pPr>
+    </w:lvl>
+  </w:abstractNum>
+  <w:abstractNum w:abstractNumId="3" w15:restartNumberingAfterBreak="0">
+    <w:nsid w:val="2F5C0CD5"/>
+    <w:multiLevelType w:val="hybridMultilevel"/>
+    <w:tmpl w:val="DEF84BDC"/>
+    <w:lvl w:ilvl="0" w:tplc="0C0A0005">
+      <w:start w:val="1"/>
+      <w:numFmt w:val="bullet"/>
+      <w:lvlText w:val=""/>
+      <w:lvlJc w:val="left"/>
+      <w:pPr>
+        <w:ind w:left="720" w:hanging="360"/>
+      </w:pPr>
+      <w:rPr>
+        <w:rFonts w:ascii="Wingdings" w:hAnsi="Wingdings" w:hint="default"/>
+      </w:rPr>
+    </w:lvl>
+    <w:lvl w:ilvl="1" w:tplc="0C0A0003" w:tentative="1">
+      <w:start w:val="1"/>
+      <w:numFmt w:val="bullet"/>
+      <w:lvlText w:val="o"/>
+      <w:lvlJc w:val="left"/>
+      <w:pPr>
+        <w:ind w:left="1440" w:hanging="360"/>
+      </w:pPr>
+      <w:rPr>
+        <w:rFonts w:ascii="Courier New" w:hAnsi="Courier New" w:cs="Courier New" w:hint="default"/>
+      </w:rPr>
+    </w:lvl>
+    <w:lvl w:ilvl="2" w:tplc="0C0A0005" w:tentative="1">
+      <w:start w:val="1"/>
+      <w:numFmt w:val="bullet"/>
+      <w:lvlText w:val=""/>
+      <w:lvlJc w:val="left"/>
+      <w:pPr>
+        <w:ind w:left="2160" w:hanging="360"/>
+      </w:pPr>
+      <w:rPr>
+        <w:rFonts w:ascii="Wingdings" w:hAnsi="Wingdings" w:hint="default"/>
+      </w:rPr>
+    </w:lvl>
+    <w:lvl w:ilvl="3" w:tplc="0C0A0001" w:tentative="1">
+      <w:start w:val="1"/>
+      <w:numFmt w:val="bullet"/>
+      <w:lvlText w:val=""/>
+      <w:lvlJc w:val="left"/>
+      <w:pPr>
+        <w:ind w:left="2880" w:hanging="360"/>
+      </w:pPr>
+      <w:rPr>
+        <w:rFonts w:ascii="Symbol" w:hAnsi="Symbol" w:hint="default"/>
+      </w:rPr>
+    </w:lvl>
+    <w:lvl w:ilvl="4" w:tplc="0C0A0003" w:tentative="1">
+      <w:start w:val="1"/>
+      <w:numFmt w:val="bullet"/>
+      <w:lvlText w:val="o"/>
+      <w:lvlJc w:val="left"/>
+      <w:pPr>
+        <w:ind w:left="3600" w:hanging="360"/>
+      </w:pPr>
+      <w:rPr>
+        <w:rFonts w:ascii="Courier New" w:hAnsi="Courier New" w:cs="Courier New" w:hint="default"/>
+      </w:rPr>
+    </w:lvl>
+    <w:lvl w:ilvl="5" w:tplc="0C0A0005" w:tentative="1">
+      <w:start w:val="1"/>
+      <w:numFmt w:val="bullet"/>
+      <w:lvlText w:val=""/>
+      <w:lvlJc w:val="left"/>
+      <w:pPr>
+        <w:ind w:left="4320" w:hanging="360"/>
+      </w:pPr>
+      <w:rPr>
+        <w:rFonts w:ascii="Wingdings" w:hAnsi="Wingdings" w:hint="default"/>
+      </w:rPr>
+    </w:lvl>
+    <w:lvl w:ilvl="6" w:tplc="0C0A0001" w:tentative="1">
+      <w:start w:val="1"/>
+      <w:numFmt w:val="bullet"/>
+      <w:lvlText w:val=""/>
+      <w:lvlJc w:val="left"/>
+      <w:pPr>
+        <w:ind w:left="5040" w:hanging="360"/>
+      </w:pPr>
+      <w:rPr>
+        <w:rFonts w:ascii="Symbol" w:hAnsi="Symbol" w:hint="default"/>
+      </w:rPr>
+    </w:lvl>
+    <w:lvl w:ilvl="7" w:tplc="0C0A0003" w:tentative="1">
+      <w:start w:val="1"/>
+      <w:numFmt w:val="bullet"/>
+      <w:lvlText w:val="o"/>
+      <w:lvlJc w:val="left"/>
+      <w:pPr>
+        <w:ind w:left="5760" w:hanging="360"/>
+      </w:pPr>
+      <w:rPr>
+        <w:rFonts w:ascii="Courier New" w:hAnsi="Courier New" w:cs="Courier New" w:hint="default"/>
+      </w:rPr>
+    </w:lvl>
+    <w:lvl w:ilvl="8" w:tplc="0C0A0005" w:tentative="1">
+      <w:start w:val="1"/>
+      <w:numFmt w:val="bullet"/>
+      <w:lvlText w:val=""/>
+      <w:lvlJc w:val="left"/>
+      <w:pPr>
+        <w:ind w:left="6480" w:hanging="360"/>
+      </w:pPr>
+      <w:rPr>
+        <w:rFonts w:ascii="Wingdings" w:hAnsi="Wingdings" w:hint="default"/>
+      </w:rPr>
+    </w:lvl>
+  </w:abstractNum>
+  <w:abstractNum w:abstractNumId="4" w15:restartNumberingAfterBreak="0">
+    <w:nsid w:val="2FB15F2D"/>
+    <w:multiLevelType w:val="hybridMultilevel"/>
+    <w:tmpl w:val="F9B6562A"/>
+    <w:lvl w:ilvl="0" w:tplc="0C0A0005">
+      <w:start w:val="1"/>
+      <w:numFmt w:val="bullet"/>
+      <w:lvlText w:val=""/>
+      <w:lvlJc w:val="left"/>
+      <w:pPr>
+        <w:ind w:left="720" w:hanging="360"/>
+      </w:pPr>
+      <w:rPr>
+        <w:rFonts w:ascii="Wingdings" w:hAnsi="Wingdings" w:hint="default"/>
+      </w:rPr>
+    </w:lvl>
+    <w:lvl w:ilvl="1" w:tplc="0C0A0003" w:tentative="1">
+      <w:start w:val="1"/>
+      <w:numFmt w:val="bullet"/>
+      <w:lvlText w:val="o"/>
+      <w:lvlJc w:val="left"/>
+      <w:pPr>
+        <w:ind w:left="1440" w:hanging="360"/>
+      </w:pPr>
+      <w:rPr>
+        <w:rFonts w:ascii="Courier New" w:hAnsi="Courier New" w:cs="Courier New" w:hint="default"/>
+      </w:rPr>
+    </w:lvl>
+    <w:lvl w:ilvl="2" w:tplc="0C0A0005" w:tentative="1">
+      <w:start w:val="1"/>
+      <w:numFmt w:val="bullet"/>
+      <w:lvlText w:val=""/>
+      <w:lvlJc w:val="left"/>
+      <w:pPr>
+        <w:ind w:left="2160" w:hanging="360"/>
+      </w:pPr>
+      <w:rPr>
+        <w:rFonts w:ascii="Wingdings" w:hAnsi="Wingdings" w:hint="default"/>
+      </w:rPr>
+    </w:lvl>
+    <w:lvl w:ilvl="3" w:tplc="0C0A0001" w:tentative="1">
+      <w:start w:val="1"/>
+      <w:numFmt w:val="bullet"/>
+      <w:lvlText w:val=""/>
+      <w:lvlJc w:val="left"/>
+      <w:pPr>
+        <w:ind w:left="2880" w:hanging="360"/>
+      </w:pPr>
+      <w:rPr>
+        <w:rFonts w:ascii="Symbol" w:hAnsi="Symbol" w:hint="default"/>
+      </w:rPr>
+    </w:lvl>
+    <w:lvl w:ilvl="4" w:tplc="0C0A0003" w:tentative="1">
+      <w:start w:val="1"/>
+      <w:numFmt w:val="bullet"/>
+      <w:lvlText w:val="o"/>
+      <w:lvlJc w:val="left"/>
+      <w:pPr>
+        <w:ind w:left="3600" w:hanging="360"/>
+      </w:pPr>
+      <w:rPr>
+        <w:rFonts w:ascii="Courier New" w:hAnsi="Courier New" w:cs="Courier New" w:hint="default"/>
+      </w:rPr>
+    </w:lvl>
+    <w:lvl w:ilvl="5" w:tplc="0C0A0005" w:tentative="1">
+      <w:start w:val="1"/>
+      <w:numFmt w:val="bullet"/>
+      <w:lvlText w:val=""/>
+      <w:lvlJc w:val="left"/>
+      <w:pPr>
+        <w:ind w:left="4320" w:hanging="360"/>
+      </w:pPr>
+      <w:rPr>
+        <w:rFonts w:ascii="Wingdings" w:hAnsi="Wingdings" w:hint="default"/>
+      </w:rPr>
+    </w:lvl>
+    <w:lvl w:ilvl="6" w:tplc="0C0A0001" w:tentative="1">
+      <w:start w:val="1"/>
+      <w:numFmt w:val="bullet"/>
+      <w:lvlText w:val=""/>
+      <w:lvlJc w:val="left"/>
+      <w:pPr>
+        <w:ind w:left="5040" w:hanging="360"/>
+      </w:pPr>
+      <w:rPr>
+        <w:rFonts w:ascii="Symbol" w:hAnsi="Symbol" w:hint="default"/>
+      </w:rPr>
+    </w:lvl>
+    <w:lvl w:ilvl="7" w:tplc="0C0A0003" w:tentative="1">
+      <w:start w:val="1"/>
+      <w:numFmt w:val="bullet"/>
+      <w:lvlText w:val="o"/>
+      <w:lvlJc w:val="left"/>
+      <w:pPr>
+        <w:ind w:left="5760" w:hanging="360"/>
+      </w:pPr>
+      <w:rPr>
+        <w:rFonts w:ascii="Courier New" w:hAnsi="Courier New" w:cs="Courier New" w:hint="default"/>
+      </w:rPr>
+    </w:lvl>
+    <w:lvl w:ilvl="8" w:tplc="0C0A0005" w:tentative="1">
+      <w:start w:val="1"/>
+      <w:numFmt w:val="bullet"/>
+      <w:lvlText w:val=""/>
+      <w:lvlJc w:val="left"/>
+      <w:pPr>
+        <w:ind w:left="6480" w:hanging="360"/>
+      </w:pPr>
+      <w:rPr>
+        <w:rFonts w:ascii="Wingdings" w:hAnsi="Wingdings" w:hint="default"/>
+      </w:rPr>
+    </w:lvl>
+  </w:abstractNum>
+  <w:abstractNum w:abstractNumId="5" w15:restartNumberingAfterBreak="0">
+    <w:nsid w:val="3E200421"/>
+    <w:multiLevelType w:val="hybridMultilevel"/>
+    <w:tmpl w:val="510E0F72"/>
+    <w:lvl w:ilvl="0" w:tplc="0C0A0001">
+      <w:start w:val="1"/>
+      <w:numFmt w:val="bullet"/>
+      <w:lvlText w:val=""/>
+      <w:lvlJc w:val="left"/>
+      <w:pPr>
+        <w:ind w:left="720" w:hanging="360"/>
+      </w:pPr>
+      <w:rPr>
+        <w:rFonts w:ascii="Symbol" w:hAnsi="Symbol" w:hint="default"/>
+      </w:rPr>
+    </w:lvl>
+    <w:lvl w:ilvl="1" w:tplc="0C0A0003" w:tentative="1">
+      <w:start w:val="1"/>
+      <w:numFmt w:val="bullet"/>
+      <w:lvlText w:val="o"/>
+      <w:lvlJc w:val="left"/>
+      <w:pPr>
+        <w:ind w:left="1440" w:hanging="360"/>
+      </w:pPr>
+      <w:rPr>
+        <w:rFonts w:ascii="Courier New" w:hAnsi="Courier New" w:cs="Courier New" w:hint="default"/>
+      </w:rPr>
+    </w:lvl>
+    <w:lvl w:ilvl="2" w:tplc="0C0A0005" w:tentative="1">
+      <w:start w:val="1"/>
+      <w:numFmt w:val="bullet"/>
+      <w:lvlText w:val=""/>
+      <w:lvlJc w:val="left"/>
+      <w:pPr>
+        <w:ind w:left="2160" w:hanging="360"/>
+      </w:pPr>
+      <w:rPr>
+        <w:rFonts w:ascii="Wingdings" w:hAnsi="Wingdings" w:hint="default"/>
+      </w:rPr>
+    </w:lvl>
+    <w:lvl w:ilvl="3" w:tplc="0C0A0001" w:tentative="1">
+      <w:start w:val="1"/>
+      <w:numFmt w:val="bullet"/>
+      <w:lvlText w:val=""/>
+      <w:lvlJc w:val="left"/>
+      <w:pPr>
+        <w:ind w:left="2880" w:hanging="360"/>
+      </w:pPr>
+      <w:rPr>
+        <w:rFonts w:ascii="Symbol" w:hAnsi="Symbol" w:hint="default"/>
+      </w:rPr>
+    </w:lvl>
+    <w:lvl w:ilvl="4" w:tplc="0C0A0003" w:tentative="1">
+      <w:start w:val="1"/>
+      <w:numFmt w:val="bullet"/>
+      <w:lvlText w:val="o"/>
+      <w:lvlJc w:val="left"/>
+      <w:pPr>
+        <w:ind w:left="3600" w:hanging="360"/>
+      </w:pPr>
+      <w:rPr>
+        <w:rFonts w:ascii="Courier New" w:hAnsi="Courier New" w:cs="Courier New" w:hint="default"/>
+      </w:rPr>
+    </w:lvl>
+    <w:lvl w:ilvl="5" w:tplc="0C0A0005" w:tentative="1">
+      <w:start w:val="1"/>
+      <w:numFmt w:val="bullet"/>
+      <w:lvlText w:val=""/>
+      <w:lvlJc w:val="left"/>
+      <w:pPr>
+        <w:ind w:left="4320" w:hanging="360"/>
+      </w:pPr>
+      <w:rPr>
+        <w:rFonts w:ascii="Wingdings" w:hAnsi="Wingdings" w:hint="default"/>
+      </w:rPr>
+    </w:lvl>
+    <w:lvl w:ilvl="6" w:tplc="0C0A0001" w:tentative="1">
+      <w:start w:val="1"/>
+      <w:numFmt w:val="bullet"/>
+      <w:lvlText w:val=""/>
+      <w:lvlJc w:val="left"/>
+      <w:pPr>
+        <w:ind w:left="5040" w:hanging="360"/>
+      </w:pPr>
+      <w:rPr>
+        <w:rFonts w:ascii="Symbol" w:hAnsi="Symbol" w:hint="default"/>
+      </w:rPr>
+    </w:lvl>
+    <w:lvl w:ilvl="7" w:tplc="0C0A0003" w:tentative="1">
+      <w:start w:val="1"/>
+      <w:numFmt w:val="bullet"/>
+      <w:lvlText w:val="o"/>
+      <w:lvlJc w:val="left"/>
+      <w:pPr>
+        <w:ind w:left="5760" w:hanging="360"/>
+      </w:pPr>
+      <w:rPr>
+        <w:rFonts w:ascii="Courier New" w:hAnsi="Courier New" w:cs="Courier New" w:hint="default"/>
+      </w:rPr>
+    </w:lvl>
+    <w:lvl w:ilvl="8" w:tplc="0C0A0005" w:tentative="1">
+      <w:start w:val="1"/>
+      <w:numFmt w:val="bullet"/>
+      <w:lvlText w:val=""/>
+      <w:lvlJc w:val="left"/>
+      <w:pPr>
+        <w:ind w:left="6480" w:hanging="360"/>
+      </w:pPr>
+      <w:rPr>
+        <w:rFonts w:ascii="Wingdings" w:hAnsi="Wingdings" w:hint="default"/>
+      </w:rPr>
+    </w:lvl>
+  </w:abstractNum>
+  <w:abstractNum w:abstractNumId="6" w15:restartNumberingAfterBreak="0">
     <w:nsid w:val="4476337F"/>
     <w:multiLevelType w:val="multilevel"/>
     <w:tmpl w:val="DBDC063E"/>
@@ -1442,8 +3136,698 @@
       </w:rPr>
     </w:lvl>
   </w:abstractNum>
+  <w:abstractNum w:abstractNumId="7" w15:restartNumberingAfterBreak="0">
+    <w:nsid w:val="452E47CB"/>
+    <w:multiLevelType w:val="hybridMultilevel"/>
+    <w:tmpl w:val="108C51E0"/>
+    <w:lvl w:ilvl="0" w:tplc="0C0A0005">
+      <w:start w:val="1"/>
+      <w:numFmt w:val="bullet"/>
+      <w:lvlText w:val=""/>
+      <w:lvlJc w:val="left"/>
+      <w:pPr>
+        <w:ind w:left="720" w:hanging="360"/>
+      </w:pPr>
+      <w:rPr>
+        <w:rFonts w:ascii="Wingdings" w:hAnsi="Wingdings" w:hint="default"/>
+      </w:rPr>
+    </w:lvl>
+    <w:lvl w:ilvl="1" w:tplc="0C0A0003" w:tentative="1">
+      <w:start w:val="1"/>
+      <w:numFmt w:val="bullet"/>
+      <w:lvlText w:val="o"/>
+      <w:lvlJc w:val="left"/>
+      <w:pPr>
+        <w:ind w:left="1440" w:hanging="360"/>
+      </w:pPr>
+      <w:rPr>
+        <w:rFonts w:ascii="Courier New" w:hAnsi="Courier New" w:cs="Courier New" w:hint="default"/>
+      </w:rPr>
+    </w:lvl>
+    <w:lvl w:ilvl="2" w:tplc="0C0A0005" w:tentative="1">
+      <w:start w:val="1"/>
+      <w:numFmt w:val="bullet"/>
+      <w:lvlText w:val=""/>
+      <w:lvlJc w:val="left"/>
+      <w:pPr>
+        <w:ind w:left="2160" w:hanging="360"/>
+      </w:pPr>
+      <w:rPr>
+        <w:rFonts w:ascii="Wingdings" w:hAnsi="Wingdings" w:hint="default"/>
+      </w:rPr>
+    </w:lvl>
+    <w:lvl w:ilvl="3" w:tplc="0C0A0001" w:tentative="1">
+      <w:start w:val="1"/>
+      <w:numFmt w:val="bullet"/>
+      <w:lvlText w:val=""/>
+      <w:lvlJc w:val="left"/>
+      <w:pPr>
+        <w:ind w:left="2880" w:hanging="360"/>
+      </w:pPr>
+      <w:rPr>
+        <w:rFonts w:ascii="Symbol" w:hAnsi="Symbol" w:hint="default"/>
+      </w:rPr>
+    </w:lvl>
+    <w:lvl w:ilvl="4" w:tplc="0C0A0003" w:tentative="1">
+      <w:start w:val="1"/>
+      <w:numFmt w:val="bullet"/>
+      <w:lvlText w:val="o"/>
+      <w:lvlJc w:val="left"/>
+      <w:pPr>
+        <w:ind w:left="3600" w:hanging="360"/>
+      </w:pPr>
+      <w:rPr>
+        <w:rFonts w:ascii="Courier New" w:hAnsi="Courier New" w:cs="Courier New" w:hint="default"/>
+      </w:rPr>
+    </w:lvl>
+    <w:lvl w:ilvl="5" w:tplc="0C0A0005" w:tentative="1">
+      <w:start w:val="1"/>
+      <w:numFmt w:val="bullet"/>
+      <w:lvlText w:val=""/>
+      <w:lvlJc w:val="left"/>
+      <w:pPr>
+        <w:ind w:left="4320" w:hanging="360"/>
+      </w:pPr>
+      <w:rPr>
+        <w:rFonts w:ascii="Wingdings" w:hAnsi="Wingdings" w:hint="default"/>
+      </w:rPr>
+    </w:lvl>
+    <w:lvl w:ilvl="6" w:tplc="0C0A0001" w:tentative="1">
+      <w:start w:val="1"/>
+      <w:numFmt w:val="bullet"/>
+      <w:lvlText w:val=""/>
+      <w:lvlJc w:val="left"/>
+      <w:pPr>
+        <w:ind w:left="5040" w:hanging="360"/>
+      </w:pPr>
+      <w:rPr>
+        <w:rFonts w:ascii="Symbol" w:hAnsi="Symbol" w:hint="default"/>
+      </w:rPr>
+    </w:lvl>
+    <w:lvl w:ilvl="7" w:tplc="0C0A0003" w:tentative="1">
+      <w:start w:val="1"/>
+      <w:numFmt w:val="bullet"/>
+      <w:lvlText w:val="o"/>
+      <w:lvlJc w:val="left"/>
+      <w:pPr>
+        <w:ind w:left="5760" w:hanging="360"/>
+      </w:pPr>
+      <w:rPr>
+        <w:rFonts w:ascii="Courier New" w:hAnsi="Courier New" w:cs="Courier New" w:hint="default"/>
+      </w:rPr>
+    </w:lvl>
+    <w:lvl w:ilvl="8" w:tplc="0C0A0005" w:tentative="1">
+      <w:start w:val="1"/>
+      <w:numFmt w:val="bullet"/>
+      <w:lvlText w:val=""/>
+      <w:lvlJc w:val="left"/>
+      <w:pPr>
+        <w:ind w:left="6480" w:hanging="360"/>
+      </w:pPr>
+      <w:rPr>
+        <w:rFonts w:ascii="Wingdings" w:hAnsi="Wingdings" w:hint="default"/>
+      </w:rPr>
+    </w:lvl>
+  </w:abstractNum>
+  <w:abstractNum w:abstractNumId="8" w15:restartNumberingAfterBreak="0">
+    <w:nsid w:val="49E5141F"/>
+    <w:multiLevelType w:val="hybridMultilevel"/>
+    <w:tmpl w:val="7A5EF660"/>
+    <w:lvl w:ilvl="0" w:tplc="01463C38">
+      <w:start w:val="3"/>
+      <w:numFmt w:val="bullet"/>
+      <w:lvlText w:val="-"/>
+      <w:lvlJc w:val="left"/>
+      <w:pPr>
+        <w:ind w:left="720" w:hanging="360"/>
+      </w:pPr>
+      <w:rPr>
+        <w:rFonts w:ascii="Calibri" w:eastAsiaTheme="minorEastAsia" w:hAnsi="Calibri" w:cs="Calibri" w:hint="default"/>
+      </w:rPr>
+    </w:lvl>
+    <w:lvl w:ilvl="1" w:tplc="0C0A0003" w:tentative="1">
+      <w:start w:val="1"/>
+      <w:numFmt w:val="bullet"/>
+      <w:lvlText w:val="o"/>
+      <w:lvlJc w:val="left"/>
+      <w:pPr>
+        <w:ind w:left="1440" w:hanging="360"/>
+      </w:pPr>
+      <w:rPr>
+        <w:rFonts w:ascii="Courier New" w:hAnsi="Courier New" w:cs="Courier New" w:hint="default"/>
+      </w:rPr>
+    </w:lvl>
+    <w:lvl w:ilvl="2" w:tplc="0C0A0005" w:tentative="1">
+      <w:start w:val="1"/>
+      <w:numFmt w:val="bullet"/>
+      <w:lvlText w:val=""/>
+      <w:lvlJc w:val="left"/>
+      <w:pPr>
+        <w:ind w:left="2160" w:hanging="360"/>
+      </w:pPr>
+      <w:rPr>
+        <w:rFonts w:ascii="Wingdings" w:hAnsi="Wingdings" w:hint="default"/>
+      </w:rPr>
+    </w:lvl>
+    <w:lvl w:ilvl="3" w:tplc="0C0A0001" w:tentative="1">
+      <w:start w:val="1"/>
+      <w:numFmt w:val="bullet"/>
+      <w:lvlText w:val=""/>
+      <w:lvlJc w:val="left"/>
+      <w:pPr>
+        <w:ind w:left="2880" w:hanging="360"/>
+      </w:pPr>
+      <w:rPr>
+        <w:rFonts w:ascii="Symbol" w:hAnsi="Symbol" w:hint="default"/>
+      </w:rPr>
+    </w:lvl>
+    <w:lvl w:ilvl="4" w:tplc="0C0A0003" w:tentative="1">
+      <w:start w:val="1"/>
+      <w:numFmt w:val="bullet"/>
+      <w:lvlText w:val="o"/>
+      <w:lvlJc w:val="left"/>
+      <w:pPr>
+        <w:ind w:left="3600" w:hanging="360"/>
+      </w:pPr>
+      <w:rPr>
+        <w:rFonts w:ascii="Courier New" w:hAnsi="Courier New" w:cs="Courier New" w:hint="default"/>
+      </w:rPr>
+    </w:lvl>
+    <w:lvl w:ilvl="5" w:tplc="0C0A0005" w:tentative="1">
+      <w:start w:val="1"/>
+      <w:numFmt w:val="bullet"/>
+      <w:lvlText w:val=""/>
+      <w:lvlJc w:val="left"/>
+      <w:pPr>
+        <w:ind w:left="4320" w:hanging="360"/>
+      </w:pPr>
+      <w:rPr>
+        <w:rFonts w:ascii="Wingdings" w:hAnsi="Wingdings" w:hint="default"/>
+      </w:rPr>
+    </w:lvl>
+    <w:lvl w:ilvl="6" w:tplc="0C0A0001" w:tentative="1">
+      <w:start w:val="1"/>
+      <w:numFmt w:val="bullet"/>
+      <w:lvlText w:val=""/>
+      <w:lvlJc w:val="left"/>
+      <w:pPr>
+        <w:ind w:left="5040" w:hanging="360"/>
+      </w:pPr>
+      <w:rPr>
+        <w:rFonts w:ascii="Symbol" w:hAnsi="Symbol" w:hint="default"/>
+      </w:rPr>
+    </w:lvl>
+    <w:lvl w:ilvl="7" w:tplc="0C0A0003" w:tentative="1">
+      <w:start w:val="1"/>
+      <w:numFmt w:val="bullet"/>
+      <w:lvlText w:val="o"/>
+      <w:lvlJc w:val="left"/>
+      <w:pPr>
+        <w:ind w:left="5760" w:hanging="360"/>
+      </w:pPr>
+      <w:rPr>
+        <w:rFonts w:ascii="Courier New" w:hAnsi="Courier New" w:cs="Courier New" w:hint="default"/>
+      </w:rPr>
+    </w:lvl>
+    <w:lvl w:ilvl="8" w:tplc="0C0A0005" w:tentative="1">
+      <w:start w:val="1"/>
+      <w:numFmt w:val="bullet"/>
+      <w:lvlText w:val=""/>
+      <w:lvlJc w:val="left"/>
+      <w:pPr>
+        <w:ind w:left="6480" w:hanging="360"/>
+      </w:pPr>
+      <w:rPr>
+        <w:rFonts w:ascii="Wingdings" w:hAnsi="Wingdings" w:hint="default"/>
+      </w:rPr>
+    </w:lvl>
+  </w:abstractNum>
+  <w:abstractNum w:abstractNumId="9" w15:restartNumberingAfterBreak="0">
+    <w:nsid w:val="52FE1C59"/>
+    <w:multiLevelType w:val="hybridMultilevel"/>
+    <w:tmpl w:val="D72C6626"/>
+    <w:lvl w:ilvl="0" w:tplc="8B5838D0">
+      <w:start w:val="1"/>
+      <w:numFmt w:val="bullet"/>
+      <w:lvlText w:val="-"/>
+      <w:lvlJc w:val="left"/>
+      <w:pPr>
+        <w:ind w:left="720" w:hanging="360"/>
+      </w:pPr>
+      <w:rPr>
+        <w:rFonts w:ascii="Calibri" w:eastAsiaTheme="minorEastAsia" w:hAnsi="Calibri" w:cs="Calibri" w:hint="default"/>
+      </w:rPr>
+    </w:lvl>
+    <w:lvl w:ilvl="1" w:tplc="0C0A0003" w:tentative="1">
+      <w:start w:val="1"/>
+      <w:numFmt w:val="bullet"/>
+      <w:lvlText w:val="o"/>
+      <w:lvlJc w:val="left"/>
+      <w:pPr>
+        <w:ind w:left="1440" w:hanging="360"/>
+      </w:pPr>
+      <w:rPr>
+        <w:rFonts w:ascii="Courier New" w:hAnsi="Courier New" w:cs="Courier New" w:hint="default"/>
+      </w:rPr>
+    </w:lvl>
+    <w:lvl w:ilvl="2" w:tplc="0C0A0005" w:tentative="1">
+      <w:start w:val="1"/>
+      <w:numFmt w:val="bullet"/>
+      <w:lvlText w:val=""/>
+      <w:lvlJc w:val="left"/>
+      <w:pPr>
+        <w:ind w:left="2160" w:hanging="360"/>
+      </w:pPr>
+      <w:rPr>
+        <w:rFonts w:ascii="Wingdings" w:hAnsi="Wingdings" w:hint="default"/>
+      </w:rPr>
+    </w:lvl>
+    <w:lvl w:ilvl="3" w:tplc="0C0A0001" w:tentative="1">
+      <w:start w:val="1"/>
+      <w:numFmt w:val="bullet"/>
+      <w:lvlText w:val=""/>
+      <w:lvlJc w:val="left"/>
+      <w:pPr>
+        <w:ind w:left="2880" w:hanging="360"/>
+      </w:pPr>
+      <w:rPr>
+        <w:rFonts w:ascii="Symbol" w:hAnsi="Symbol" w:hint="default"/>
+      </w:rPr>
+    </w:lvl>
+    <w:lvl w:ilvl="4" w:tplc="0C0A0003" w:tentative="1">
+      <w:start w:val="1"/>
+      <w:numFmt w:val="bullet"/>
+      <w:lvlText w:val="o"/>
+      <w:lvlJc w:val="left"/>
+      <w:pPr>
+        <w:ind w:left="3600" w:hanging="360"/>
+      </w:pPr>
+      <w:rPr>
+        <w:rFonts w:ascii="Courier New" w:hAnsi="Courier New" w:cs="Courier New" w:hint="default"/>
+      </w:rPr>
+    </w:lvl>
+    <w:lvl w:ilvl="5" w:tplc="0C0A0005" w:tentative="1">
+      <w:start w:val="1"/>
+      <w:numFmt w:val="bullet"/>
+      <w:lvlText w:val=""/>
+      <w:lvlJc w:val="left"/>
+      <w:pPr>
+        <w:ind w:left="4320" w:hanging="360"/>
+      </w:pPr>
+      <w:rPr>
+        <w:rFonts w:ascii="Wingdings" w:hAnsi="Wingdings" w:hint="default"/>
+      </w:rPr>
+    </w:lvl>
+    <w:lvl w:ilvl="6" w:tplc="0C0A0001" w:tentative="1">
+      <w:start w:val="1"/>
+      <w:numFmt w:val="bullet"/>
+      <w:lvlText w:val=""/>
+      <w:lvlJc w:val="left"/>
+      <w:pPr>
+        <w:ind w:left="5040" w:hanging="360"/>
+      </w:pPr>
+      <w:rPr>
+        <w:rFonts w:ascii="Symbol" w:hAnsi="Symbol" w:hint="default"/>
+      </w:rPr>
+    </w:lvl>
+    <w:lvl w:ilvl="7" w:tplc="0C0A0003" w:tentative="1">
+      <w:start w:val="1"/>
+      <w:numFmt w:val="bullet"/>
+      <w:lvlText w:val="o"/>
+      <w:lvlJc w:val="left"/>
+      <w:pPr>
+        <w:ind w:left="5760" w:hanging="360"/>
+      </w:pPr>
+      <w:rPr>
+        <w:rFonts w:ascii="Courier New" w:hAnsi="Courier New" w:cs="Courier New" w:hint="default"/>
+      </w:rPr>
+    </w:lvl>
+    <w:lvl w:ilvl="8" w:tplc="0C0A0005" w:tentative="1">
+      <w:start w:val="1"/>
+      <w:numFmt w:val="bullet"/>
+      <w:lvlText w:val=""/>
+      <w:lvlJc w:val="left"/>
+      <w:pPr>
+        <w:ind w:left="6480" w:hanging="360"/>
+      </w:pPr>
+      <w:rPr>
+        <w:rFonts w:ascii="Wingdings" w:hAnsi="Wingdings" w:hint="default"/>
+      </w:rPr>
+    </w:lvl>
+  </w:abstractNum>
+  <w:abstractNum w:abstractNumId="10" w15:restartNumberingAfterBreak="0">
+    <w:nsid w:val="5B620ADD"/>
+    <w:multiLevelType w:val="hybridMultilevel"/>
+    <w:tmpl w:val="37CAA4F2"/>
+    <w:lvl w:ilvl="0" w:tplc="0C0A000F">
+      <w:start w:val="1"/>
+      <w:numFmt w:val="decimal"/>
+      <w:lvlText w:val="%1."/>
+      <w:lvlJc w:val="left"/>
+      <w:pPr>
+        <w:ind w:left="720" w:hanging="360"/>
+      </w:pPr>
+      <w:rPr>
+        <w:rFonts w:hint="default"/>
+      </w:rPr>
+    </w:lvl>
+    <w:lvl w:ilvl="1" w:tplc="0C0A0019" w:tentative="1">
+      <w:start w:val="1"/>
+      <w:numFmt w:val="lowerLetter"/>
+      <w:lvlText w:val="%2."/>
+      <w:lvlJc w:val="left"/>
+      <w:pPr>
+        <w:ind w:left="1440" w:hanging="360"/>
+      </w:pPr>
+    </w:lvl>
+    <w:lvl w:ilvl="2" w:tplc="0C0A001B" w:tentative="1">
+      <w:start w:val="1"/>
+      <w:numFmt w:val="lowerRoman"/>
+      <w:lvlText w:val="%3."/>
+      <w:lvlJc w:val="right"/>
+      <w:pPr>
+        <w:ind w:left="2160" w:hanging="180"/>
+      </w:pPr>
+    </w:lvl>
+    <w:lvl w:ilvl="3" w:tplc="0C0A000F" w:tentative="1">
+      <w:start w:val="1"/>
+      <w:numFmt w:val="decimal"/>
+      <w:lvlText w:val="%4."/>
+      <w:lvlJc w:val="left"/>
+      <w:pPr>
+        <w:ind w:left="2880" w:hanging="360"/>
+      </w:pPr>
+    </w:lvl>
+    <w:lvl w:ilvl="4" w:tplc="0C0A0019" w:tentative="1">
+      <w:start w:val="1"/>
+      <w:numFmt w:val="lowerLetter"/>
+      <w:lvlText w:val="%5."/>
+      <w:lvlJc w:val="left"/>
+      <w:pPr>
+        <w:ind w:left="3600" w:hanging="360"/>
+      </w:pPr>
+    </w:lvl>
+    <w:lvl w:ilvl="5" w:tplc="0C0A001B" w:tentative="1">
+      <w:start w:val="1"/>
+      <w:numFmt w:val="lowerRoman"/>
+      <w:lvlText w:val="%6."/>
+      <w:lvlJc w:val="right"/>
+      <w:pPr>
+        <w:ind w:left="4320" w:hanging="180"/>
+      </w:pPr>
+    </w:lvl>
+    <w:lvl w:ilvl="6" w:tplc="0C0A000F" w:tentative="1">
+      <w:start w:val="1"/>
+      <w:numFmt w:val="decimal"/>
+      <w:lvlText w:val="%7."/>
+      <w:lvlJc w:val="left"/>
+      <w:pPr>
+        <w:ind w:left="5040" w:hanging="360"/>
+      </w:pPr>
+    </w:lvl>
+    <w:lvl w:ilvl="7" w:tplc="0C0A0019" w:tentative="1">
+      <w:start w:val="1"/>
+      <w:numFmt w:val="lowerLetter"/>
+      <w:lvlText w:val="%8."/>
+      <w:lvlJc w:val="left"/>
+      <w:pPr>
+        <w:ind w:left="5760" w:hanging="360"/>
+      </w:pPr>
+    </w:lvl>
+    <w:lvl w:ilvl="8" w:tplc="0C0A001B" w:tentative="1">
+      <w:start w:val="1"/>
+      <w:numFmt w:val="lowerRoman"/>
+      <w:lvlText w:val="%9."/>
+      <w:lvlJc w:val="right"/>
+      <w:pPr>
+        <w:ind w:left="6480" w:hanging="180"/>
+      </w:pPr>
+    </w:lvl>
+  </w:abstractNum>
+  <w:abstractNum w:abstractNumId="11" w15:restartNumberingAfterBreak="0">
+    <w:nsid w:val="5C143765"/>
+    <w:multiLevelType w:val="hybridMultilevel"/>
+    <w:tmpl w:val="3FF4EF32"/>
+    <w:lvl w:ilvl="0" w:tplc="C434B4A8">
+      <w:start w:val="1"/>
+      <w:numFmt w:val="bullet"/>
+      <w:lvlText w:val="-"/>
+      <w:lvlJc w:val="left"/>
+      <w:pPr>
+        <w:ind w:left="720" w:hanging="360"/>
+      </w:pPr>
+      <w:rPr>
+        <w:rFonts w:ascii="Calibri" w:eastAsiaTheme="minorEastAsia" w:hAnsi="Calibri" w:cs="Calibri" w:hint="default"/>
+      </w:rPr>
+    </w:lvl>
+    <w:lvl w:ilvl="1" w:tplc="0C0A0003" w:tentative="1">
+      <w:start w:val="1"/>
+      <w:numFmt w:val="bullet"/>
+      <w:lvlText w:val="o"/>
+      <w:lvlJc w:val="left"/>
+      <w:pPr>
+        <w:ind w:left="1440" w:hanging="360"/>
+      </w:pPr>
+      <w:rPr>
+        <w:rFonts w:ascii="Courier New" w:hAnsi="Courier New" w:cs="Courier New" w:hint="default"/>
+      </w:rPr>
+    </w:lvl>
+    <w:lvl w:ilvl="2" w:tplc="0C0A0005" w:tentative="1">
+      <w:start w:val="1"/>
+      <w:numFmt w:val="bullet"/>
+      <w:lvlText w:val=""/>
+      <w:lvlJc w:val="left"/>
+      <w:pPr>
+        <w:ind w:left="2160" w:hanging="360"/>
+      </w:pPr>
+      <w:rPr>
+        <w:rFonts w:ascii="Wingdings" w:hAnsi="Wingdings" w:hint="default"/>
+      </w:rPr>
+    </w:lvl>
+    <w:lvl w:ilvl="3" w:tplc="0C0A0001" w:tentative="1">
+      <w:start w:val="1"/>
+      <w:numFmt w:val="bullet"/>
+      <w:lvlText w:val=""/>
+      <w:lvlJc w:val="left"/>
+      <w:pPr>
+        <w:ind w:left="2880" w:hanging="360"/>
+      </w:pPr>
+      <w:rPr>
+        <w:rFonts w:ascii="Symbol" w:hAnsi="Symbol" w:hint="default"/>
+      </w:rPr>
+    </w:lvl>
+    <w:lvl w:ilvl="4" w:tplc="0C0A0003" w:tentative="1">
+      <w:start w:val="1"/>
+      <w:numFmt w:val="bullet"/>
+      <w:lvlText w:val="o"/>
+      <w:lvlJc w:val="left"/>
+      <w:pPr>
+        <w:ind w:left="3600" w:hanging="360"/>
+      </w:pPr>
+      <w:rPr>
+        <w:rFonts w:ascii="Courier New" w:hAnsi="Courier New" w:cs="Courier New" w:hint="default"/>
+      </w:rPr>
+    </w:lvl>
+    <w:lvl w:ilvl="5" w:tplc="0C0A0005" w:tentative="1">
+      <w:start w:val="1"/>
+      <w:numFmt w:val="bullet"/>
+      <w:lvlText w:val=""/>
+      <w:lvlJc w:val="left"/>
+      <w:pPr>
+        <w:ind w:left="4320" w:hanging="360"/>
+      </w:pPr>
+      <w:rPr>
+        <w:rFonts w:ascii="Wingdings" w:hAnsi="Wingdings" w:hint="default"/>
+      </w:rPr>
+    </w:lvl>
+    <w:lvl w:ilvl="6" w:tplc="0C0A0001" w:tentative="1">
+      <w:start w:val="1"/>
+      <w:numFmt w:val="bullet"/>
+      <w:lvlText w:val=""/>
+      <w:lvlJc w:val="left"/>
+      <w:pPr>
+        <w:ind w:left="5040" w:hanging="360"/>
+      </w:pPr>
+      <w:rPr>
+        <w:rFonts w:ascii="Symbol" w:hAnsi="Symbol" w:hint="default"/>
+      </w:rPr>
+    </w:lvl>
+    <w:lvl w:ilvl="7" w:tplc="0C0A0003" w:tentative="1">
+      <w:start w:val="1"/>
+      <w:numFmt w:val="bullet"/>
+      <w:lvlText w:val="o"/>
+      <w:lvlJc w:val="left"/>
+      <w:pPr>
+        <w:ind w:left="5760" w:hanging="360"/>
+      </w:pPr>
+      <w:rPr>
+        <w:rFonts w:ascii="Courier New" w:hAnsi="Courier New" w:cs="Courier New" w:hint="default"/>
+      </w:rPr>
+    </w:lvl>
+    <w:lvl w:ilvl="8" w:tplc="0C0A0005" w:tentative="1">
+      <w:start w:val="1"/>
+      <w:numFmt w:val="bullet"/>
+      <w:lvlText w:val=""/>
+      <w:lvlJc w:val="left"/>
+      <w:pPr>
+        <w:ind w:left="6480" w:hanging="360"/>
+      </w:pPr>
+      <w:rPr>
+        <w:rFonts w:ascii="Wingdings" w:hAnsi="Wingdings" w:hint="default"/>
+      </w:rPr>
+    </w:lvl>
+  </w:abstractNum>
+  <w:abstractNum w:abstractNumId="12" w15:restartNumberingAfterBreak="0">
+    <w:nsid w:val="645E256F"/>
+    <w:multiLevelType w:val="hybridMultilevel"/>
+    <w:tmpl w:val="78D4D1DA"/>
+    <w:lvl w:ilvl="0" w:tplc="0C0A0005">
+      <w:start w:val="1"/>
+      <w:numFmt w:val="bullet"/>
+      <w:lvlText w:val=""/>
+      <w:lvlJc w:val="left"/>
+      <w:pPr>
+        <w:ind w:left="720" w:hanging="360"/>
+      </w:pPr>
+      <w:rPr>
+        <w:rFonts w:ascii="Wingdings" w:hAnsi="Wingdings" w:hint="default"/>
+      </w:rPr>
+    </w:lvl>
+    <w:lvl w:ilvl="1" w:tplc="0C0A0003" w:tentative="1">
+      <w:start w:val="1"/>
+      <w:numFmt w:val="bullet"/>
+      <w:lvlText w:val="o"/>
+      <w:lvlJc w:val="left"/>
+      <w:pPr>
+        <w:ind w:left="1440" w:hanging="360"/>
+      </w:pPr>
+      <w:rPr>
+        <w:rFonts w:ascii="Courier New" w:hAnsi="Courier New" w:cs="Courier New" w:hint="default"/>
+      </w:rPr>
+    </w:lvl>
+    <w:lvl w:ilvl="2" w:tplc="0C0A0005" w:tentative="1">
+      <w:start w:val="1"/>
+      <w:numFmt w:val="bullet"/>
+      <w:lvlText w:val=""/>
+      <w:lvlJc w:val="left"/>
+      <w:pPr>
+        <w:ind w:left="2160" w:hanging="360"/>
+      </w:pPr>
+      <w:rPr>
+        <w:rFonts w:ascii="Wingdings" w:hAnsi="Wingdings" w:hint="default"/>
+      </w:rPr>
+    </w:lvl>
+    <w:lvl w:ilvl="3" w:tplc="0C0A0001" w:tentative="1">
+      <w:start w:val="1"/>
+      <w:numFmt w:val="bullet"/>
+      <w:lvlText w:val=""/>
+      <w:lvlJc w:val="left"/>
+      <w:pPr>
+        <w:ind w:left="2880" w:hanging="360"/>
+      </w:pPr>
+      <w:rPr>
+        <w:rFonts w:ascii="Symbol" w:hAnsi="Symbol" w:hint="default"/>
+      </w:rPr>
+    </w:lvl>
+    <w:lvl w:ilvl="4" w:tplc="0C0A0003" w:tentative="1">
+      <w:start w:val="1"/>
+      <w:numFmt w:val="bullet"/>
+      <w:lvlText w:val="o"/>
+      <w:lvlJc w:val="left"/>
+      <w:pPr>
+        <w:ind w:left="3600" w:hanging="360"/>
+      </w:pPr>
+      <w:rPr>
+        <w:rFonts w:ascii="Courier New" w:hAnsi="Courier New" w:cs="Courier New" w:hint="default"/>
+      </w:rPr>
+    </w:lvl>
+    <w:lvl w:ilvl="5" w:tplc="0C0A0005" w:tentative="1">
+      <w:start w:val="1"/>
+      <w:numFmt w:val="bullet"/>
+      <w:lvlText w:val=""/>
+      <w:lvlJc w:val="left"/>
+      <w:pPr>
+        <w:ind w:left="4320" w:hanging="360"/>
+      </w:pPr>
+      <w:rPr>
+        <w:rFonts w:ascii="Wingdings" w:hAnsi="Wingdings" w:hint="default"/>
+      </w:rPr>
+    </w:lvl>
+    <w:lvl w:ilvl="6" w:tplc="0C0A0001" w:tentative="1">
+      <w:start w:val="1"/>
+      <w:numFmt w:val="bullet"/>
+      <w:lvlText w:val=""/>
+      <w:lvlJc w:val="left"/>
+      <w:pPr>
+        <w:ind w:left="5040" w:hanging="360"/>
+      </w:pPr>
+      <w:rPr>
+        <w:rFonts w:ascii="Symbol" w:hAnsi="Symbol" w:hint="default"/>
+      </w:rPr>
+    </w:lvl>
+    <w:lvl w:ilvl="7" w:tplc="0C0A0003" w:tentative="1">
+      <w:start w:val="1"/>
+      <w:numFmt w:val="bullet"/>
+      <w:lvlText w:val="o"/>
+      <w:lvlJc w:val="left"/>
+      <w:pPr>
+        <w:ind w:left="5760" w:hanging="360"/>
+      </w:pPr>
+      <w:rPr>
+        <w:rFonts w:ascii="Courier New" w:hAnsi="Courier New" w:cs="Courier New" w:hint="default"/>
+      </w:rPr>
+    </w:lvl>
+    <w:lvl w:ilvl="8" w:tplc="0C0A0005" w:tentative="1">
+      <w:start w:val="1"/>
+      <w:numFmt w:val="bullet"/>
+      <w:lvlText w:val=""/>
+      <w:lvlJc w:val="left"/>
+      <w:pPr>
+        <w:ind w:left="6480" w:hanging="360"/>
+      </w:pPr>
+      <w:rPr>
+        <w:rFonts w:ascii="Wingdings" w:hAnsi="Wingdings" w:hint="default"/>
+      </w:rPr>
+    </w:lvl>
+  </w:abstractNum>
   <w:num w:numId="1">
+    <w:abstractNumId w:val="6"/>
+  </w:num>
+  <w:num w:numId="2">
+    <w:abstractNumId w:val="1"/>
+  </w:num>
+  <w:num w:numId="3">
+    <w:abstractNumId w:val="7"/>
+  </w:num>
+  <w:num w:numId="4">
+    <w:abstractNumId w:val="8"/>
+  </w:num>
+  <w:num w:numId="5">
+    <w:abstractNumId w:val="4"/>
+  </w:num>
+  <w:num w:numId="6">
     <w:abstractNumId w:val="0"/>
+  </w:num>
+  <w:num w:numId="7">
+    <w:abstractNumId w:val="12"/>
+  </w:num>
+  <w:num w:numId="8">
+    <w:abstractNumId w:val="9"/>
+  </w:num>
+  <w:num w:numId="9">
+    <w:abstractNumId w:val="3"/>
+  </w:num>
+  <w:num w:numId="10">
+    <w:abstractNumId w:val="2"/>
+  </w:num>
+  <w:num w:numId="11">
+    <w:abstractNumId w:val="10"/>
+  </w:num>
+  <w:num w:numId="12">
+    <w:abstractNumId w:val="11"/>
+  </w:num>
+  <w:num w:numId="13">
+    <w:abstractNumId w:val="5"/>
   </w:num>
 </w:numbering>
 </file>
@@ -1461,8 +3845,7 @@
     </w:rPrDefault>
     <w:pPrDefault>
       <w:pPr>
-        <w:spacing w:after="160" w:line="259" w:lineRule="auto"/>
-        <w:ind w:firstLine="709"/>
+        <w:spacing w:before="240" w:after="160" w:line="259" w:lineRule="auto"/>
         <w:jc w:val="both"/>
       </w:pPr>
     </w:pPrDefault>
@@ -1924,7 +4307,6 @@
     <w:next w:val="Normal"/>
     <w:link w:val="Ttulo4Car"/>
     <w:uiPriority w:val="9"/>
-    <w:semiHidden/>
     <w:unhideWhenUsed/>
     <w:qFormat/>
     <w:rsid w:val="00F246F2"/>
@@ -2061,6 +4443,7 @@
   <w:style w:type="character" w:default="1" w:styleId="Fuentedeprrafopredeter">
     <w:name w:val="Default Paragraph Font"/>
     <w:uiPriority w:val="1"/>
+    <w:semiHidden/>
     <w:unhideWhenUsed/>
   </w:style>
   <w:style w:type="table" w:default="1" w:styleId="Tablanormal">
@@ -2164,7 +4547,6 @@
     <w:basedOn w:val="Fuentedeprrafopredeter"/>
     <w:link w:val="Ttulo4"/>
     <w:uiPriority w:val="9"/>
-    <w:semiHidden/>
     <w:rsid w:val="00F246F2"/>
     <w:rPr>
       <w:rFonts w:asciiTheme="majorHAnsi" w:eastAsiaTheme="majorEastAsia" w:hAnsiTheme="majorHAnsi" w:cstheme="majorBidi"/>
@@ -2250,7 +4632,6 @@
     <w:basedOn w:val="Normal"/>
     <w:next w:val="Normal"/>
     <w:uiPriority w:val="35"/>
-    <w:semiHidden/>
     <w:unhideWhenUsed/>
     <w:qFormat/>
     <w:rsid w:val="00F246F2"/>
@@ -2552,6 +4933,107 @@
       <w:spacing w:after="0" w:line="240" w:lineRule="auto"/>
       <w:ind w:left="384" w:hanging="384"/>
     </w:pPr>
+  </w:style>
+  <w:style w:type="character" w:styleId="Refdecomentario">
+    <w:name w:val="annotation reference"/>
+    <w:basedOn w:val="Fuentedeprrafopredeter"/>
+    <w:uiPriority w:val="99"/>
+    <w:semiHidden/>
+    <w:unhideWhenUsed/>
+    <w:rsid w:val="00772B61"/>
+    <w:rPr>
+      <w:sz w:val="16"/>
+      <w:szCs w:val="16"/>
+    </w:rPr>
+  </w:style>
+  <w:style w:type="paragraph" w:styleId="Textocomentario">
+    <w:name w:val="annotation text"/>
+    <w:basedOn w:val="Normal"/>
+    <w:link w:val="TextocomentarioCar"/>
+    <w:uiPriority w:val="99"/>
+    <w:semiHidden/>
+    <w:unhideWhenUsed/>
+    <w:rsid w:val="00772B61"/>
+    <w:pPr>
+      <w:spacing w:line="240" w:lineRule="auto"/>
+    </w:pPr>
+    <w:rPr>
+      <w:sz w:val="20"/>
+      <w:szCs w:val="20"/>
+    </w:rPr>
+  </w:style>
+  <w:style w:type="character" w:customStyle="1" w:styleId="TextocomentarioCar">
+    <w:name w:val="Texto comentario Car"/>
+    <w:basedOn w:val="Fuentedeprrafopredeter"/>
+    <w:link w:val="Textocomentario"/>
+    <w:uiPriority w:val="99"/>
+    <w:semiHidden/>
+    <w:rsid w:val="00772B61"/>
+    <w:rPr>
+      <w:sz w:val="20"/>
+      <w:szCs w:val="20"/>
+      <w:lang w:val="en-GB"/>
+    </w:rPr>
+  </w:style>
+  <w:style w:type="paragraph" w:styleId="Asuntodelcomentario">
+    <w:name w:val="annotation subject"/>
+    <w:basedOn w:val="Textocomentario"/>
+    <w:next w:val="Textocomentario"/>
+    <w:link w:val="AsuntodelcomentarioCar"/>
+    <w:uiPriority w:val="99"/>
+    <w:semiHidden/>
+    <w:unhideWhenUsed/>
+    <w:rsid w:val="00772B61"/>
+    <w:rPr>
+      <w:b/>
+      <w:bCs/>
+    </w:rPr>
+  </w:style>
+  <w:style w:type="character" w:customStyle="1" w:styleId="AsuntodelcomentarioCar">
+    <w:name w:val="Asunto del comentario Car"/>
+    <w:basedOn w:val="TextocomentarioCar"/>
+    <w:link w:val="Asuntodelcomentario"/>
+    <w:uiPriority w:val="99"/>
+    <w:semiHidden/>
+    <w:rsid w:val="00772B61"/>
+    <w:rPr>
+      <w:b/>
+      <w:bCs/>
+      <w:sz w:val="20"/>
+      <w:szCs w:val="20"/>
+      <w:lang w:val="en-GB"/>
+    </w:rPr>
+  </w:style>
+  <w:style w:type="paragraph" w:styleId="Textodeglobo">
+    <w:name w:val="Balloon Text"/>
+    <w:basedOn w:val="Normal"/>
+    <w:link w:val="TextodegloboCar"/>
+    <w:uiPriority w:val="99"/>
+    <w:semiHidden/>
+    <w:unhideWhenUsed/>
+    <w:rsid w:val="00772B61"/>
+    <w:pPr>
+      <w:spacing w:before="0" w:after="0" w:line="240" w:lineRule="auto"/>
+    </w:pPr>
+    <w:rPr>
+      <w:rFonts w:ascii="Segoe UI" w:hAnsi="Segoe UI" w:cs="Segoe UI"/>
+      <w:sz w:val="18"/>
+      <w:szCs w:val="18"/>
+    </w:rPr>
+  </w:style>
+  <w:style w:type="character" w:customStyle="1" w:styleId="TextodegloboCar">
+    <w:name w:val="Texto de globo Car"/>
+    <w:basedOn w:val="Fuentedeprrafopredeter"/>
+    <w:link w:val="Textodeglobo"/>
+    <w:uiPriority w:val="99"/>
+    <w:semiHidden/>
+    <w:rsid w:val="00772B61"/>
+    <w:rPr>
+      <w:rFonts w:ascii="Segoe UI" w:hAnsi="Segoe UI" w:cs="Segoe UI"/>
+      <w:sz w:val="18"/>
+      <w:szCs w:val="18"/>
+      <w:lang w:val="en-GB"/>
+    </w:rPr>
   </w:style>
 </w:styles>
 </file>
@@ -2856,7 +5338,7 @@
 </file>
 
 <file path=customXml/itemProps1.xml><?xml version="1.0" encoding="utf-8"?>
-<ds:datastoreItem xmlns:ds="http://schemas.openxmlformats.org/officeDocument/2006/customXml" ds:itemID="{42E5CDF2-BBA5-40A5-B619-56E2E4A6CC4B}">
+<ds:datastoreItem xmlns:ds="http://schemas.openxmlformats.org/officeDocument/2006/customXml" ds:itemID="{C1A3A602-2B22-4172-B18C-89EA8C23522C}">
   <ds:schemaRefs>
     <ds:schemaRef ds:uri="http://schemas.openxmlformats.org/officeDocument/2006/bibliography"/>
   </ds:schemaRefs>

</xml_diff>

<commit_message>
[doc] Added use cases
</commit_message>
<xml_diff>
--- a/fence/doc/doc-tfg.docx
+++ b/fence/doc/doc-tfg.docx
@@ -3794,10 +3794,7 @@
         <w:commentReference w:id="4"/>
       </w:r>
     </w:p>
-    <w:p>
-      <w:bookmarkStart w:id="5" w:name="_GoBack"/>
-      <w:bookmarkEnd w:id="5"/>
-    </w:p>
+    <w:p/>
     <w:p>
       <w:pPr>
         <w:pStyle w:val="Ttulo4"/>
@@ -5795,22 +5792,88 @@
           <w:ilvl w:val="2"/>
           <w:numId w:val="1"/>
         </w:numPr>
+        <w:spacing w:after="240"/>
         <w:rPr>
           <w:b/>
           <w:bCs/>
           <w:color w:val="000000" w:themeColor="text1"/>
         </w:rPr>
       </w:pPr>
+      <w:commentRangeStart w:id="5"/>
       <w:r>
         <w:rPr>
           <w:b/>
           <w:bCs/>
           <w:color w:val="000000" w:themeColor="text1"/>
         </w:rPr>
-        <w:t>Modules and use cases</w:t>
-      </w:r>
-    </w:p>
-    <w:p/>
+        <w:lastRenderedPageBreak/>
+        <w:t>Use cases and modules</w:t>
+      </w:r>
+      <w:commentRangeEnd w:id="5"/>
+      <w:r>
+        <w:rPr>
+          <w:rStyle w:val="Refdecomentario"/>
+          <w:rFonts w:asciiTheme="minorHAnsi" w:eastAsiaTheme="minorEastAsia" w:hAnsiTheme="minorHAnsi" w:cstheme="minorBidi"/>
+          <w:color w:val="auto"/>
+        </w:rPr>
+        <w:commentReference w:id="5"/>
+      </w:r>
+    </w:p>
+    <w:p>
+      <w:r>
+        <w:rPr>
+          <w:noProof/>
+        </w:rPr>
+        <w:drawing>
+          <wp:inline distT="0" distB="0" distL="0" distR="0" wp14:anchorId="5C1DEF85" wp14:editId="6A7DE0F5">
+            <wp:extent cx="5400040" cy="4902835"/>
+            <wp:effectExtent l="0" t="0" r="0" b="0"/>
+            <wp:docPr id="4" name="Imagen 4"/>
+            <wp:cNvGraphicFramePr>
+              <a:graphicFrameLocks xmlns:a="http://schemas.openxmlformats.org/drawingml/2006/main" noChangeAspect="1"/>
+            </wp:cNvGraphicFramePr>
+            <a:graphic xmlns:a="http://schemas.openxmlformats.org/drawingml/2006/main">
+              <a:graphicData uri="http://schemas.openxmlformats.org/drawingml/2006/picture">
+                <pic:pic xmlns:pic="http://schemas.openxmlformats.org/drawingml/2006/picture">
+                  <pic:nvPicPr>
+                    <pic:cNvPr id="0" name="Picture 1"/>
+                    <pic:cNvPicPr>
+                      <a:picLocks noChangeAspect="1" noChangeArrowheads="1"/>
+                    </pic:cNvPicPr>
+                  </pic:nvPicPr>
+                  <pic:blipFill>
+                    <a:blip r:embed="rId12">
+                      <a:extLst>
+                        <a:ext uri="{28A0092B-C50C-407E-A947-70E740481C1C}">
+                          <a14:useLocalDpi xmlns:a14="http://schemas.microsoft.com/office/drawing/2010/main" val="0"/>
+                        </a:ext>
+                      </a:extLst>
+                    </a:blip>
+                    <a:srcRect/>
+                    <a:stretch>
+                      <a:fillRect/>
+                    </a:stretch>
+                  </pic:blipFill>
+                  <pic:spPr bwMode="auto">
+                    <a:xfrm>
+                      <a:off x="0" y="0"/>
+                      <a:ext cx="5400040" cy="4902835"/>
+                    </a:xfrm>
+                    <a:prstGeom prst="rect">
+                      <a:avLst/>
+                    </a:prstGeom>
+                    <a:noFill/>
+                    <a:ln>
+                      <a:noFill/>
+                    </a:ln>
+                  </pic:spPr>
+                </pic:pic>
+              </a:graphicData>
+            </a:graphic>
+          </wp:inline>
+        </w:drawing>
+      </w:r>
+    </w:p>
     <w:tbl>
       <w:tblPr>
         <w:tblStyle w:val="Tablaconcuadrcula"/>
@@ -6008,7 +6071,13 @@
               <w:rPr>
                 <w:rFonts w:ascii="Cambria" w:hAnsi="Cambria"/>
               </w:rPr>
-              <w:t>Development of the initial user interface, including the login and the essential windows of the application.</w:t>
+              <w:t xml:space="preserve">Development of the initial user interface, including the login and the essential </w:t>
+            </w:r>
+            <w:r>
+              <w:rPr>
+                <w:rFonts w:ascii="Cambria" w:hAnsi="Cambria"/>
+              </w:rPr>
+              <w:t>application windows.</w:t>
             </w:r>
           </w:p>
         </w:tc>
@@ -6097,7 +6166,31 @@
               <w:rPr>
                 <w:rFonts w:ascii="Cambria" w:hAnsi="Cambria"/>
               </w:rPr>
-              <w:t>Connection to the database, display of records and tables and login functionality</w:t>
+              <w:t xml:space="preserve">Connection to the database, </w:t>
+            </w:r>
+            <w:r>
+              <w:rPr>
+                <w:rFonts w:ascii="Cambria" w:hAnsi="Cambria"/>
+              </w:rPr>
+              <w:t>management</w:t>
+            </w:r>
+            <w:r>
+              <w:rPr>
+                <w:rFonts w:ascii="Cambria" w:hAnsi="Cambria"/>
+              </w:rPr>
+              <w:t xml:space="preserve"> of </w:t>
+            </w:r>
+            <w:r>
+              <w:rPr>
+                <w:rFonts w:ascii="Cambria" w:hAnsi="Cambria"/>
+              </w:rPr>
+              <w:t>database elements</w:t>
+            </w:r>
+            <w:r>
+              <w:rPr>
+                <w:rFonts w:ascii="Cambria" w:hAnsi="Cambria"/>
+              </w:rPr>
+              <w:t xml:space="preserve"> and login functionality</w:t>
             </w:r>
             <w:r>
               <w:rPr>
@@ -6515,7 +6608,6 @@
         </w:tc>
       </w:tr>
     </w:tbl>
-    <w:p/>
     <w:p/>
     <w:p>
       <w:pPr>
@@ -6536,7 +6628,6 @@
           <w:bCs/>
           <w:color w:val="000000" w:themeColor="text1"/>
         </w:rPr>
-        <w:lastRenderedPageBreak/>
         <w:t>Planification</w:t>
       </w:r>
     </w:p>
@@ -6822,8 +6913,16 @@
             <w:r>
               <w:rPr>
                 <w:rFonts w:ascii="Cambria" w:hAnsi="Cambria"/>
-              </w:rPr>
-              <w:t>Module 1 implementation</w:t>
+                <w:i/>
+                <w:iCs/>
+              </w:rPr>
+              <w:t>Module 1</w:t>
+            </w:r>
+            <w:r>
+              <w:rPr>
+                <w:rFonts w:ascii="Cambria" w:hAnsi="Cambria"/>
+              </w:rPr>
+              <w:t xml:space="preserve"> implementation</w:t>
             </w:r>
           </w:p>
         </w:tc>
@@ -6889,8 +6988,16 @@
             <w:r>
               <w:rPr>
                 <w:rFonts w:ascii="Cambria" w:hAnsi="Cambria"/>
-              </w:rPr>
-              <w:t>Module 2 implementation</w:t>
+                <w:i/>
+                <w:iCs/>
+              </w:rPr>
+              <w:t>Module 2</w:t>
+            </w:r>
+            <w:r>
+              <w:rPr>
+                <w:rFonts w:ascii="Cambria" w:hAnsi="Cambria"/>
+              </w:rPr>
+              <w:t xml:space="preserve"> implementation</w:t>
             </w:r>
           </w:p>
         </w:tc>
@@ -6956,8 +7063,16 @@
             <w:r>
               <w:rPr>
                 <w:rFonts w:ascii="Cambria" w:hAnsi="Cambria"/>
-              </w:rPr>
-              <w:t>Module 3 implementation</w:t>
+                <w:i/>
+                <w:iCs/>
+              </w:rPr>
+              <w:t>Module 3</w:t>
+            </w:r>
+            <w:r>
+              <w:rPr>
+                <w:rFonts w:ascii="Cambria" w:hAnsi="Cambria"/>
+              </w:rPr>
+              <w:t xml:space="preserve"> implementation</w:t>
             </w:r>
           </w:p>
         </w:tc>
@@ -7023,8 +7138,16 @@
             <w:r>
               <w:rPr>
                 <w:rFonts w:ascii="Cambria" w:hAnsi="Cambria"/>
-              </w:rPr>
-              <w:t>Module 4 implementation</w:t>
+                <w:i/>
+                <w:iCs/>
+              </w:rPr>
+              <w:t>Module 4</w:t>
+            </w:r>
+            <w:r>
+              <w:rPr>
+                <w:rFonts w:ascii="Cambria" w:hAnsi="Cambria"/>
+              </w:rPr>
+              <w:t xml:space="preserve"> implementation</w:t>
             </w:r>
           </w:p>
         </w:tc>
@@ -7090,8 +7213,16 @@
             <w:r>
               <w:rPr>
                 <w:rFonts w:ascii="Cambria" w:hAnsi="Cambria"/>
-              </w:rPr>
-              <w:t>Module 5 implementation</w:t>
+                <w:i/>
+                <w:iCs/>
+              </w:rPr>
+              <w:t>Module 5</w:t>
+            </w:r>
+            <w:r>
+              <w:rPr>
+                <w:rFonts w:ascii="Cambria" w:hAnsi="Cambria"/>
+              </w:rPr>
+              <w:t xml:space="preserve"> implementation</w:t>
             </w:r>
           </w:p>
         </w:tc>
@@ -7157,8 +7288,16 @@
             <w:r>
               <w:rPr>
                 <w:rFonts w:ascii="Cambria" w:hAnsi="Cambria"/>
-              </w:rPr>
-              <w:t>Module 6 implementation</w:t>
+                <w:i/>
+                <w:iCs/>
+              </w:rPr>
+              <w:t>Module 6</w:t>
+            </w:r>
+            <w:r>
+              <w:rPr>
+                <w:rFonts w:ascii="Cambria" w:hAnsi="Cambria"/>
+              </w:rPr>
+              <w:t xml:space="preserve"> implementation</w:t>
             </w:r>
           </w:p>
         </w:tc>
@@ -9018,7 +9157,34 @@
         </w:rPr>
         <w:t>Design</w:t>
       </w:r>
-    </w:p>
+      <w:bookmarkStart w:id="7" w:name="_GoBack"/>
+      <w:bookmarkEnd w:id="7"/>
+    </w:p>
+    <w:p/>
+    <w:p>
+      <w:pPr>
+        <w:pStyle w:val="Ttulo3"/>
+        <w:numPr>
+          <w:ilvl w:val="2"/>
+          <w:numId w:val="1"/>
+        </w:numPr>
+        <w:rPr>
+          <w:b/>
+          <w:bCs/>
+          <w:color w:val="000000" w:themeColor="text1"/>
+        </w:rPr>
+      </w:pPr>
+      <w:r>
+        <w:rPr>
+          <w:b/>
+          <w:bCs/>
+          <w:color w:val="000000" w:themeColor="text1"/>
+        </w:rPr>
+        <w:lastRenderedPageBreak/>
+        <w:t>Data model</w:t>
+      </w:r>
+    </w:p>
+    <w:p/>
     <w:p>
       <w:pPr>
         <w:rPr>
@@ -9054,7 +9220,6 @@
           <w:bCs/>
           <w:color w:val="000000" w:themeColor="text1"/>
         </w:rPr>
-        <w:lastRenderedPageBreak/>
         <w:t>Construction phase</w:t>
       </w:r>
     </w:p>
@@ -9120,7 +9285,7 @@
           <w:color w:val="000000" w:themeColor="text1"/>
         </w:rPr>
       </w:pPr>
-      <w:commentRangeStart w:id="7"/>
+      <w:commentRangeStart w:id="8"/>
       <w:r>
         <w:rPr>
           <w:b/>
@@ -9129,14 +9294,14 @@
         </w:rPr>
         <w:t>Module 3. Fuzzy STC measurement</w:t>
       </w:r>
-      <w:commentRangeEnd w:id="7"/>
+      <w:commentRangeEnd w:id="8"/>
       <w:r>
         <w:rPr>
           <w:rStyle w:val="Refdecomentario"/>
           <w:rFonts w:asciiTheme="minorHAnsi" w:eastAsiaTheme="minorEastAsia" w:hAnsiTheme="minorHAnsi" w:cstheme="minorBidi"/>
           <w:color w:val="auto"/>
         </w:rPr>
-        <w:commentReference w:id="7"/>
+        <w:commentReference w:id="8"/>
       </w:r>
     </w:p>
     <w:p/>
@@ -9268,6 +9433,7 @@
           <w:bCs/>
           <w:color w:val="000000" w:themeColor="text1"/>
         </w:rPr>
+        <w:lastRenderedPageBreak/>
         <w:t>CONCLUSIONS</w:t>
       </w:r>
     </w:p>
@@ -9298,7 +9464,6 @@
           <w:bCs/>
           <w:color w:val="000000" w:themeColor="text1"/>
         </w:rPr>
-        <w:lastRenderedPageBreak/>
         <w:t>Achievement of the objectives</w:t>
       </w:r>
     </w:p>
@@ -9615,7 +9780,7 @@
       </w:r>
     </w:p>
     <w:sectPr>
-      <w:footerReference w:type="default" r:id="rId12"/>
+      <w:footerReference w:type="default" r:id="rId13"/>
       <w:pgSz w:w="11906" w:h="16838"/>
       <w:pgMar w:top="1417" w:right="1701" w:bottom="1417" w:left="1701" w:header="708" w:footer="708" w:gutter="0"/>
       <w:cols w:space="708"/>
@@ -10461,6 +10626,31 @@
       </w:r>
     </w:p>
   </w:comment>
+  <w:comment w:id="5" w:author="Antonio Manjavacas" w:date="2020-02-05T19:43:00Z" w:initials="AM">
+    <w:p>
+      <w:pPr>
+        <w:pStyle w:val="Textocomentario"/>
+        <w:rPr>
+          <w:rFonts w:ascii="Cambria" w:hAnsi="Cambria"/>
+          <w:lang w:val="es-ES"/>
+        </w:rPr>
+      </w:pPr>
+      <w:r>
+        <w:rPr>
+          <w:rStyle w:val="Refdecomentario"/>
+          <w:rFonts w:ascii="Cambria" w:hAnsi="Cambria"/>
+        </w:rPr>
+        <w:annotationRef/>
+      </w:r>
+      <w:r>
+        <w:rPr>
+          <w:rFonts w:ascii="Cambria" w:hAnsi="Cambria"/>
+          <w:lang w:val="es-ES"/>
+        </w:rPr>
+        <w:t>No se han modelado las funcionalidades opcionales.</w:t>
+      </w:r>
+    </w:p>
+  </w:comment>
   <w:comment w:id="6" w:author="Antonio Manjavacas" w:date="2020-02-04T19:53:00Z" w:initials="AM">
     <w:p>
       <w:pPr>
@@ -10548,11 +10738,29 @@
           <w:szCs w:val="30"/>
           <w:lang w:val="es-ES"/>
         </w:rPr>
-        <w:t>Comprobar más adelante y añadir referencia.</w:t>
+        <w:t>Comprobar más adelante y añadir referencia</w:t>
+      </w:r>
+      <w:r>
+        <w:rPr>
+          <w:rFonts w:ascii="Cambria" w:hAnsi="Cambria" w:cs="Arial"/>
+          <w:sz w:val="30"/>
+          <w:szCs w:val="30"/>
+          <w:lang w:val="es-ES"/>
+        </w:rPr>
+        <w:t>s utilizadas</w:t>
+      </w:r>
+      <w:r>
+        <w:rPr>
+          <w:rFonts w:ascii="Cambria" w:hAnsi="Cambria" w:cs="Arial"/>
+          <w:sz w:val="30"/>
+          <w:szCs w:val="30"/>
+          <w:lang w:val="es-ES"/>
+        </w:rPr>
+        <w:t>.</w:t>
       </w:r>
     </w:p>
   </w:comment>
-  <w:comment w:id="7" w:author="Antonio Manjavacas" w:date="2020-02-04T20:13:00Z" w:initials="AM">
+  <w:comment w:id="8" w:author="Antonio Manjavacas" w:date="2020-02-04T20:13:00Z" w:initials="AM">
     <w:p>
       <w:pPr>
         <w:pStyle w:val="Textocomentario"/>
@@ -10573,8 +10781,9 @@
           <w:szCs w:val="18"/>
           <w:lang w:val="es-ES"/>
         </w:rPr>
-        <w:t xml:space="preserve">Preguntar </w:t>
-      </w:r>
+        <w:t xml:space="preserve">Preguntar a </w:t>
+      </w:r>
+      <w:proofErr w:type="spellStart"/>
       <w:r>
         <w:rPr>
           <w:rFonts w:ascii="Cambria" w:hAnsi="Cambria"/>
@@ -10582,9 +10791,9 @@
           <w:szCs w:val="18"/>
           <w:lang w:val="es-ES"/>
         </w:rPr>
-        <w:t xml:space="preserve">a </w:t>
-      </w:r>
-      <w:proofErr w:type="spellStart"/>
+        <w:t>Andric</w:t>
+      </w:r>
+      <w:proofErr w:type="spellEnd"/>
       <w:r>
         <w:rPr>
           <w:rFonts w:ascii="Cambria" w:hAnsi="Cambria"/>
@@ -10592,26 +10801,7 @@
           <w:szCs w:val="18"/>
           <w:lang w:val="es-ES"/>
         </w:rPr>
-        <w:t>Andric</w:t>
-      </w:r>
-      <w:proofErr w:type="spellEnd"/>
-      <w:r>
-        <w:rPr>
-          <w:rFonts w:ascii="Cambria" w:hAnsi="Cambria"/>
-          <w:sz w:val="24"/>
-          <w:szCs w:val="18"/>
-          <w:lang w:val="es-ES"/>
-        </w:rPr>
-        <w:t xml:space="preserve"> por el dataset de usuarios</w:t>
-      </w:r>
-      <w:r>
-        <w:rPr>
-          <w:rFonts w:ascii="Cambria" w:hAnsi="Cambria"/>
-          <w:sz w:val="24"/>
-          <w:szCs w:val="18"/>
-          <w:lang w:val="es-ES"/>
-        </w:rPr>
-        <w:t xml:space="preserve"> que utiliza en su </w:t>
+        <w:t xml:space="preserve"> por el dataset de usuarios que utiliza en su </w:t>
       </w:r>
       <w:r>
         <w:rPr>
@@ -10643,6 +10833,7 @@
   <w15:commentEx w15:paraId="54D39FFE" w15:done="0"/>
   <w15:commentEx w15:paraId="73F33A5F" w15:done="0"/>
   <w15:commentEx w15:paraId="53F8A228" w15:done="0"/>
+  <w15:commentEx w15:paraId="3858CF1F" w15:done="0"/>
   <w15:commentEx w15:paraId="0CC119B6" w15:done="0"/>
   <w15:commentEx w15:paraId="598480F8" w15:done="0"/>
 </w15:commentsEx>
@@ -10655,6 +10846,7 @@
   <w16cid:commentId w16cid:paraId="54D39FFE" w16cid:durableId="21E2F684"/>
   <w16cid:commentId w16cid:paraId="73F33A5F" w16cid:durableId="21E450A1"/>
   <w16cid:commentId w16cid:paraId="53F8A228" w16cid:durableId="21E4508A"/>
+  <w16cid:commentId w16cid:paraId="3858CF1F" w16cid:durableId="21E5996A"/>
   <w16cid:commentId w16cid:paraId="0CC119B6" w16cid:durableId="21E44A46"/>
   <w16cid:commentId w16cid:paraId="598480F8" w16cid:durableId="21E44ED2"/>
 </w16cid:commentsIds>
@@ -15803,7 +15995,7 @@
 </file>
 
 <file path=customXml/itemProps1.xml><?xml version="1.0" encoding="utf-8"?>
-<ds:datastoreItem xmlns:ds="http://schemas.openxmlformats.org/officeDocument/2006/customXml" ds:itemID="{68F3F914-7916-4D2E-A6CA-9D7992CFDFE3}">
+<ds:datastoreItem xmlns:ds="http://schemas.openxmlformats.org/officeDocument/2006/customXml" ds:itemID="{A5E29D8C-D6A2-48AC-B3F7-0A9BA4C6B1C8}">
   <ds:schemaRefs>
     <ds:schemaRef ds:uri="http://schemas.openxmlformats.org/officeDocument/2006/bibliography"/>
   </ds:schemaRefs>

</xml_diff>